<commit_message>
Updated with comments of reviewers
</commit_message>
<xml_diff>
--- a/DOCUMENTS/reveiw_process/soilsystems-1908921_review_report_2_response.docx
+++ b/DOCUMENTS/reveiw_process/soilsystems-1908921_review_report_2_response.docx
@@ -5,15 +5,183 @@
     <w:p>
       <w:pPr>
         <w:spacing w:after="0" w:line="240" w:lineRule="auto"/>
-        <w:rPr>
-          <w:rFonts w:ascii="Times New Roman" w:eastAsia="Times New Roman" w:hAnsi="Times New Roman" w:cs="Times New Roman"/>
-          <w:sz w:val="24"/>
-          <w:szCs w:val="24"/>
-        </w:rPr>
-      </w:pPr>
-      <w:r>
-        <w:rPr>
-          <w:rFonts w:ascii="Times New Roman" w:eastAsia="Times New Roman" w:hAnsi="Times New Roman" w:cs="Times New Roman"/>
+        <w:jc w:val="both"/>
+        <w:rPr>
+          <w:rFonts w:ascii="Arial" w:eastAsia="Times New Roman" w:hAnsi="Arial" w:cs="Arial"/>
+          <w:sz w:val="24"/>
+          <w:szCs w:val="24"/>
+        </w:rPr>
+      </w:pPr>
+      <w:r>
+        <w:rPr>
+          <w:rFonts w:ascii="Arial" w:eastAsia="Times New Roman" w:hAnsi="Arial" w:cs="Arial"/>
+          <w:sz w:val="24"/>
+          <w:szCs w:val="24"/>
+        </w:rPr>
+        <w:t>Dear Reviewer,</w:t>
+      </w:r>
+    </w:p>
+    <w:p>
+      <w:pPr>
+        <w:spacing w:after="0" w:line="240" w:lineRule="auto"/>
+        <w:jc w:val="both"/>
+        <w:rPr>
+          <w:rFonts w:ascii="Arial" w:eastAsia="Times New Roman" w:hAnsi="Arial" w:cs="Arial"/>
+          <w:sz w:val="24"/>
+          <w:szCs w:val="24"/>
+        </w:rPr>
+      </w:pPr>
+    </w:p>
+    <w:p>
+      <w:pPr>
+        <w:spacing w:after="0" w:line="240" w:lineRule="auto"/>
+        <w:jc w:val="both"/>
+        <w:rPr>
+          <w:rFonts w:ascii="Arial" w:eastAsia="Times New Roman" w:hAnsi="Arial" w:cs="Arial"/>
+          <w:sz w:val="24"/>
+          <w:szCs w:val="24"/>
+        </w:rPr>
+      </w:pPr>
+      <w:r>
+        <w:rPr>
+          <w:rFonts w:ascii="Arial" w:eastAsia="Times New Roman" w:hAnsi="Arial" w:cs="Arial"/>
+          <w:sz w:val="24"/>
+          <w:szCs w:val="24"/>
+        </w:rPr>
+        <w:t xml:space="preserve">We really appreciate your interest in our paper and the time you spent. We have carefully reviewed your comments which have greatly improved the </w:t>
+      </w:r>
+      <w:r>
+        <w:rPr>
+          <w:rFonts w:ascii="Arial" w:eastAsia="Times New Roman" w:hAnsi="Arial" w:cs="Arial"/>
+          <w:sz w:val="24"/>
+          <w:szCs w:val="24"/>
+          <w:lang w:val="en-US"/>
+        </w:rPr>
+        <w:t>ma</w:t>
+      </w:r>
+      <w:r>
+        <w:rPr>
+          <w:rFonts w:ascii="Arial" w:eastAsia="Times New Roman" w:hAnsi="Arial" w:cs="Arial"/>
+          <w:sz w:val="24"/>
+          <w:szCs w:val="24"/>
+          <w:lang w:val="en-US"/>
+        </w:rPr>
+        <w:t>nuscript</w:t>
+      </w:r>
+      <w:r>
+        <w:rPr>
+          <w:rFonts w:ascii="Arial" w:eastAsia="Times New Roman" w:hAnsi="Arial" w:cs="Arial"/>
+          <w:sz w:val="24"/>
+          <w:szCs w:val="24"/>
+        </w:rPr>
+        <w:t>. The changes made are presented below.</w:t>
+      </w:r>
+    </w:p>
+    <w:p>
+      <w:pPr>
+        <w:spacing w:after="0" w:line="240" w:lineRule="auto"/>
+        <w:jc w:val="both"/>
+        <w:rPr>
+          <w:rFonts w:ascii="Arial" w:eastAsia="Times New Roman" w:hAnsi="Arial" w:cs="Arial"/>
+          <w:sz w:val="24"/>
+          <w:szCs w:val="24"/>
+        </w:rPr>
+      </w:pPr>
+    </w:p>
+    <w:p>
+      <w:pPr>
+        <w:spacing w:after="0" w:line="240" w:lineRule="auto"/>
+        <w:jc w:val="both"/>
+        <w:rPr>
+          <w:rFonts w:ascii="Arial" w:eastAsia="Times New Roman" w:hAnsi="Arial" w:cs="Arial"/>
+          <w:sz w:val="24"/>
+          <w:szCs w:val="24"/>
+        </w:rPr>
+      </w:pPr>
+      <w:r>
+        <w:rPr>
+          <w:rFonts w:ascii="Arial" w:eastAsia="Times New Roman" w:hAnsi="Arial" w:cs="Arial"/>
+          <w:sz w:val="24"/>
+          <w:szCs w:val="24"/>
+        </w:rPr>
+        <w:t>Best regards,</w:t>
+      </w:r>
+    </w:p>
+    <w:p>
+      <w:pPr>
+        <w:pBdr>
+          <w:bottom w:val="single" w:sz="12" w:space="1" w:color="auto"/>
+        </w:pBdr>
+        <w:spacing w:line="240" w:lineRule="auto"/>
+        <w:jc w:val="both"/>
+        <w:rPr>
+          <w:rFonts w:ascii="Arial" w:eastAsia="Times New Roman" w:hAnsi="Arial" w:cs="Arial"/>
+          <w:sz w:val="24"/>
+          <w:szCs w:val="24"/>
+        </w:rPr>
+      </w:pPr>
+      <w:r>
+        <w:rPr>
+          <w:rFonts w:ascii="Arial" w:eastAsia="Times New Roman" w:hAnsi="Arial" w:cs="Arial"/>
+          <w:sz w:val="24"/>
+          <w:szCs w:val="24"/>
+        </w:rPr>
+        <w:t>Nicolás Riveras</w:t>
+      </w:r>
+      <w:r>
+        <w:rPr>
+          <w:rFonts w:ascii="Arial" w:eastAsia="Times New Roman" w:hAnsi="Arial" w:cs="Arial"/>
+          <w:sz w:val="24"/>
+          <w:szCs w:val="24"/>
+          <w:lang w:val="en-US"/>
+        </w:rPr>
+        <w:t>-</w:t>
+      </w:r>
+      <w:r>
+        <w:rPr>
+          <w:rFonts w:ascii="Arial" w:eastAsia="Times New Roman" w:hAnsi="Arial" w:cs="Arial"/>
+          <w:sz w:val="24"/>
+          <w:szCs w:val="24"/>
+        </w:rPr>
+        <w:t>Muñoz on behalf of all co-authors</w:t>
+      </w:r>
+    </w:p>
+    <w:p>
+      <w:pPr>
+        <w:pBdr>
+          <w:bottom w:val="single" w:sz="12" w:space="1" w:color="auto"/>
+        </w:pBdr>
+        <w:spacing w:line="240" w:lineRule="auto"/>
+        <w:jc w:val="both"/>
+        <w:rPr>
+          <w:rFonts w:ascii="Arial" w:eastAsia="Times New Roman" w:hAnsi="Arial" w:cs="Arial"/>
+          <w:sz w:val="24"/>
+          <w:szCs w:val="24"/>
+        </w:rPr>
+      </w:pPr>
+    </w:p>
+    <w:p>
+      <w:pPr>
+        <w:spacing w:after="0" w:line="240" w:lineRule="auto"/>
+        <w:rPr>
+          <w:rFonts w:ascii="Arial" w:eastAsia="Times New Roman" w:hAnsi="Arial" w:cs="Arial"/>
+          <w:sz w:val="24"/>
+          <w:szCs w:val="24"/>
+        </w:rPr>
+      </w:pPr>
+    </w:p>
+    <w:p>
+      <w:pPr>
+        <w:spacing w:after="0" w:line="240" w:lineRule="auto"/>
+        <w:rPr>
+          <w:rFonts w:ascii="Arial" w:eastAsia="Times New Roman" w:hAnsi="Arial" w:cs="Arial"/>
+          <w:sz w:val="24"/>
+          <w:szCs w:val="24"/>
+        </w:rPr>
+      </w:pPr>
+      <w:r>
+        <w:rPr>
+          <w:rFonts w:ascii="Arial" w:eastAsia="Times New Roman" w:hAnsi="Arial" w:cs="Arial"/>
           <w:sz w:val="24"/>
           <w:szCs w:val="24"/>
         </w:rPr>
@@ -22,13 +190,12 @@
     </w:p>
     <w:p>
       <w:pPr>
-        <w:spacing w:after="0" w:line="240" w:lineRule="auto"/>
-        <w:jc w:val="right"/>
-        <w:rPr>
-          <w:rFonts w:ascii="Arial" w:eastAsia="Times New Roman" w:hAnsi="Arial" w:cs="Arial"/>
-          <w:color w:val="0A0A0A"/>
-          <w:sz w:val="20"/>
-          <w:szCs w:val="20"/>
+        <w:spacing w:before="240" w:line="240" w:lineRule="auto"/>
+        <w:rPr>
+          <w:rFonts w:ascii="Arial" w:eastAsia="Times New Roman" w:hAnsi="Arial" w:cs="Arial"/>
+          <w:color w:val="0A0A0A"/>
+          <w:sz w:val="24"/>
+          <w:szCs w:val="24"/>
         </w:rPr>
       </w:pPr>
       <w:r>
@@ -37,8 +204,8 @@
           <w:b/>
           <w:bCs/>
           <w:color w:val="0A0A0A"/>
-          <w:sz w:val="20"/>
-          <w:szCs w:val="20"/>
+          <w:sz w:val="24"/>
+          <w:szCs w:val="24"/>
         </w:rPr>
         <w:t>Open Review</w:t>
       </w:r>
@@ -49,54 +216,28 @@
         <w:rPr>
           <w:rFonts w:ascii="Arial" w:eastAsia="Times New Roman" w:hAnsi="Arial" w:cs="Arial"/>
           <w:color w:val="0A0A0A"/>
-          <w:sz w:val="20"/>
-          <w:szCs w:val="20"/>
-        </w:rPr>
-      </w:pPr>
-      <w:r>
-        <w:rPr>
-          <w:rFonts w:ascii="Courier New" w:eastAsia="Times New Roman" w:hAnsi="Courier New" w:cs="Courier New"/>
-          <w:color w:val="0A0A0A"/>
-          <w:sz w:val="20"/>
-          <w:szCs w:val="20"/>
-        </w:rPr>
-        <w:t>(x) </w:t>
-      </w:r>
-      <w:r>
-        <w:rPr>
-          <w:rFonts w:ascii="Arial" w:eastAsia="Times New Roman" w:hAnsi="Arial" w:cs="Arial"/>
-          <w:color w:val="0A0A0A"/>
-          <w:sz w:val="20"/>
-          <w:szCs w:val="20"/>
-        </w:rPr>
-        <w:t>I would not like to sign my review report</w:t>
-      </w:r>
-      <w:r>
-        <w:rPr>
-          <w:rFonts w:ascii="Arial" w:eastAsia="Times New Roman" w:hAnsi="Arial" w:cs="Arial"/>
-          <w:color w:val="0A0A0A"/>
-          <w:sz w:val="20"/>
-          <w:szCs w:val="20"/>
+          <w:sz w:val="24"/>
+          <w:szCs w:val="24"/>
+        </w:rPr>
+      </w:pPr>
+      <w:r>
+        <w:rPr>
+          <w:rFonts w:ascii="Arial" w:eastAsia="Times New Roman" w:hAnsi="Arial" w:cs="Arial"/>
+          <w:color w:val="0A0A0A"/>
+          <w:sz w:val="24"/>
+          <w:szCs w:val="24"/>
+        </w:rPr>
+        <w:t>(x) I would not like to sign my review report</w:t>
+      </w:r>
+      <w:r>
+        <w:rPr>
+          <w:rFonts w:ascii="Arial" w:eastAsia="Times New Roman" w:hAnsi="Arial" w:cs="Arial"/>
+          <w:color w:val="0A0A0A"/>
+          <w:sz w:val="24"/>
+          <w:szCs w:val="24"/>
         </w:rPr>
         <w:br/>
-      </w:r>
-      <w:r>
-        <w:rPr>
-          <w:rFonts w:ascii="Courier New" w:eastAsia="Times New Roman" w:hAnsi="Courier New" w:cs="Courier New"/>
-          <w:color w:val="0A0A0A"/>
-          <w:sz w:val="20"/>
-          <w:szCs w:val="20"/>
-        </w:rPr>
-        <w:t>( ) </w:t>
-      </w:r>
-      <w:r>
-        <w:rPr>
-          <w:rFonts w:ascii="Arial" w:eastAsia="Times New Roman" w:hAnsi="Arial" w:cs="Arial"/>
-          <w:color w:val="0A0A0A"/>
-          <w:sz w:val="20"/>
-          <w:szCs w:val="20"/>
-        </w:rPr>
-        <w:t>I would like to sign my review report</w:t>
+        <w:t>( ) I would like to sign my review report</w:t>
       </w:r>
     </w:p>
     <w:p>
@@ -105,10 +246,34 @@
         <w:rPr>
           <w:rFonts w:ascii="Arial" w:eastAsia="Times New Roman" w:hAnsi="Arial" w:cs="Arial"/>
           <w:color w:val="0A0A0A"/>
-          <w:sz w:val="20"/>
-          <w:szCs w:val="20"/>
-        </w:rPr>
-      </w:pPr>
+          <w:sz w:val="24"/>
+          <w:szCs w:val="24"/>
+        </w:rPr>
+      </w:pPr>
+    </w:p>
+    <w:p>
+      <w:pPr>
+        <w:spacing w:line="240" w:lineRule="auto"/>
+        <w:rPr>
+          <w:rFonts w:ascii="Arial" w:eastAsia="Times New Roman" w:hAnsi="Arial" w:cs="Arial"/>
+          <w:b/>
+          <w:bCs/>
+          <w:color w:val="0A0A0A"/>
+          <w:sz w:val="24"/>
+          <w:szCs w:val="24"/>
+        </w:rPr>
+      </w:pPr>
+      <w:r>
+        <w:rPr>
+          <w:rFonts w:ascii="Arial" w:eastAsia="Times New Roman" w:hAnsi="Arial" w:cs="Arial"/>
+          <w:b/>
+          <w:bCs/>
+          <w:color w:val="0A0A0A"/>
+          <w:sz w:val="24"/>
+          <w:szCs w:val="24"/>
+        </w:rPr>
+        <w:t>English language and style</w:t>
+      </w:r>
     </w:p>
     <w:p>
       <w:pPr>
@@ -116,128 +281,48 @@
         <w:rPr>
           <w:rFonts w:ascii="Arial" w:eastAsia="Times New Roman" w:hAnsi="Arial" w:cs="Arial"/>
           <w:color w:val="0A0A0A"/>
-          <w:sz w:val="20"/>
-          <w:szCs w:val="20"/>
-        </w:rPr>
-      </w:pPr>
-      <w:r>
-        <w:rPr>
-          <w:rFonts w:ascii="Arial" w:eastAsia="Times New Roman" w:hAnsi="Arial" w:cs="Arial"/>
-          <w:color w:val="0A0A0A"/>
-          <w:sz w:val="20"/>
-          <w:szCs w:val="20"/>
-        </w:rPr>
-        <w:t>English language and style</w:t>
-      </w:r>
-    </w:p>
-    <w:p>
-      <w:pPr>
-        <w:spacing w:after="0" w:line="240" w:lineRule="auto"/>
-        <w:rPr>
-          <w:rFonts w:ascii="Arial" w:eastAsia="Times New Roman" w:hAnsi="Arial" w:cs="Arial"/>
-          <w:color w:val="0A0A0A"/>
-          <w:sz w:val="20"/>
-          <w:szCs w:val="20"/>
-        </w:rPr>
-      </w:pPr>
-      <w:r>
-        <w:rPr>
-          <w:rFonts w:ascii="Courier New" w:eastAsia="Times New Roman" w:hAnsi="Courier New" w:cs="Courier New"/>
-          <w:color w:val="0A0A0A"/>
-          <w:sz w:val="20"/>
-          <w:szCs w:val="20"/>
-        </w:rPr>
-        <w:t>( ) </w:t>
-      </w:r>
-      <w:r>
-        <w:rPr>
-          <w:rFonts w:ascii="Arial" w:eastAsia="Times New Roman" w:hAnsi="Arial" w:cs="Arial"/>
-          <w:color w:val="0A0A0A"/>
-          <w:sz w:val="20"/>
-          <w:szCs w:val="20"/>
-        </w:rPr>
-        <w:t>Extensive editing of English language and style required</w:t>
-      </w:r>
-      <w:r>
-        <w:rPr>
-          <w:rFonts w:ascii="Arial" w:eastAsia="Times New Roman" w:hAnsi="Arial" w:cs="Arial"/>
-          <w:color w:val="0A0A0A"/>
-          <w:sz w:val="20"/>
-          <w:szCs w:val="20"/>
+          <w:sz w:val="24"/>
+          <w:szCs w:val="24"/>
+        </w:rPr>
+      </w:pPr>
+      <w:r>
+        <w:rPr>
+          <w:rFonts w:ascii="Arial" w:eastAsia="Times New Roman" w:hAnsi="Arial" w:cs="Arial"/>
+          <w:color w:val="0A0A0A"/>
+          <w:sz w:val="24"/>
+          <w:szCs w:val="24"/>
+        </w:rPr>
+        <w:t>( ) Extensive editing of English language and style required</w:t>
+      </w:r>
+      <w:r>
+        <w:rPr>
+          <w:rFonts w:ascii="Arial" w:eastAsia="Times New Roman" w:hAnsi="Arial" w:cs="Arial"/>
+          <w:color w:val="0A0A0A"/>
+          <w:sz w:val="24"/>
+          <w:szCs w:val="24"/>
         </w:rPr>
         <w:br/>
-      </w:r>
-      <w:r>
-        <w:rPr>
-          <w:rFonts w:ascii="Courier New" w:eastAsia="Times New Roman" w:hAnsi="Courier New" w:cs="Courier New"/>
-          <w:color w:val="0A0A0A"/>
-          <w:sz w:val="20"/>
-          <w:szCs w:val="20"/>
-        </w:rPr>
-        <w:t>( ) </w:t>
-      </w:r>
-      <w:r>
-        <w:rPr>
-          <w:rFonts w:ascii="Arial" w:eastAsia="Times New Roman" w:hAnsi="Arial" w:cs="Arial"/>
-          <w:color w:val="0A0A0A"/>
-          <w:sz w:val="20"/>
-          <w:szCs w:val="20"/>
-        </w:rPr>
-        <w:t>Moderate English changes required</w:t>
-      </w:r>
-      <w:r>
-        <w:rPr>
-          <w:rFonts w:ascii="Arial" w:eastAsia="Times New Roman" w:hAnsi="Arial" w:cs="Arial"/>
-          <w:color w:val="0A0A0A"/>
-          <w:sz w:val="20"/>
-          <w:szCs w:val="20"/>
+        <w:t>( ) Moderate English changes required</w:t>
+      </w:r>
+      <w:r>
+        <w:rPr>
+          <w:rFonts w:ascii="Arial" w:eastAsia="Times New Roman" w:hAnsi="Arial" w:cs="Arial"/>
+          <w:color w:val="0A0A0A"/>
+          <w:sz w:val="24"/>
+          <w:szCs w:val="24"/>
         </w:rPr>
         <w:br/>
-      </w:r>
-      <w:r>
-        <w:rPr>
-          <w:rFonts w:ascii="Courier New" w:eastAsia="Times New Roman" w:hAnsi="Courier New" w:cs="Courier New"/>
-          <w:color w:val="0A0A0A"/>
-          <w:sz w:val="20"/>
-          <w:szCs w:val="20"/>
-        </w:rPr>
-        <w:t>( ) </w:t>
-      </w:r>
-      <w:r>
-        <w:rPr>
-          <w:rFonts w:ascii="Arial" w:eastAsia="Times New Roman" w:hAnsi="Arial" w:cs="Arial"/>
-          <w:color w:val="0A0A0A"/>
-          <w:sz w:val="20"/>
-          <w:szCs w:val="20"/>
-        </w:rPr>
-        <w:t>English language and style are fine/minor spell check required</w:t>
-      </w:r>
-      <w:r>
-        <w:rPr>
-          <w:rFonts w:ascii="Arial" w:eastAsia="Times New Roman" w:hAnsi="Arial" w:cs="Arial"/>
-          <w:color w:val="0A0A0A"/>
-          <w:sz w:val="20"/>
-          <w:szCs w:val="20"/>
+        <w:t>( ) English language and style are fine/minor spell check required</w:t>
+      </w:r>
+      <w:r>
+        <w:rPr>
+          <w:rFonts w:ascii="Arial" w:eastAsia="Times New Roman" w:hAnsi="Arial" w:cs="Arial"/>
+          <w:color w:val="0A0A0A"/>
+          <w:sz w:val="24"/>
+          <w:szCs w:val="24"/>
         </w:rPr>
         <w:br/>
-      </w:r>
-      <w:r>
-        <w:rPr>
-          <w:rFonts w:ascii="Courier New" w:eastAsia="Times New Roman" w:hAnsi="Courier New" w:cs="Courier New"/>
-          <w:color w:val="0A0A0A"/>
-          <w:sz w:val="20"/>
-          <w:szCs w:val="20"/>
-        </w:rPr>
-        <w:t>(x) </w:t>
-      </w:r>
-      <w:r>
-        <w:rPr>
-          <w:rFonts w:ascii="Arial" w:eastAsia="Times New Roman" w:hAnsi="Arial" w:cs="Arial"/>
-          <w:color w:val="0A0A0A"/>
-          <w:sz w:val="20"/>
-          <w:szCs w:val="20"/>
-        </w:rPr>
-        <w:t>I don't feel qualified to judge about the English language and style</w:t>
+        <w:t>(x) I don't feel qualified to judge about the English language and style</w:t>
       </w:r>
     </w:p>
     <w:tbl>
@@ -265,8 +350,8 @@
               <w:rPr>
                 <w:rFonts w:ascii="Arial" w:eastAsia="Times New Roman" w:hAnsi="Arial" w:cs="Arial"/>
                 <w:color w:val="0A0A0A"/>
-                <w:sz w:val="20"/>
-                <w:szCs w:val="20"/>
+                <w:sz w:val="24"/>
+                <w:szCs w:val="24"/>
               </w:rPr>
             </w:pPr>
           </w:p>
@@ -277,7 +362,7 @@
       <w:pPr>
         <w:spacing w:after="0" w:line="240" w:lineRule="auto"/>
         <w:rPr>
-          <w:rFonts w:ascii="Times New Roman" w:eastAsia="Times New Roman" w:hAnsi="Times New Roman" w:cs="Times New Roman"/>
+          <w:rFonts w:ascii="Arial" w:eastAsia="Times New Roman" w:hAnsi="Arial" w:cs="Arial"/>
           <w:vanish/>
           <w:sz w:val="24"/>
           <w:szCs w:val="24"/>
@@ -294,11 +379,11 @@
         <w:tblLook w:val="04A0" w:firstRow="1" w:lastRow="0" w:firstColumn="1" w:lastColumn="0" w:noHBand="0" w:noVBand="1"/>
       </w:tblPr>
       <w:tblGrid>
-        <w:gridCol w:w="4729"/>
-        <w:gridCol w:w="505"/>
-        <w:gridCol w:w="1333"/>
-        <w:gridCol w:w="1367"/>
-        <w:gridCol w:w="1236"/>
+        <w:gridCol w:w="4432"/>
+        <w:gridCol w:w="535"/>
+        <w:gridCol w:w="1407"/>
+        <w:gridCol w:w="1444"/>
+        <w:gridCol w:w="1352"/>
       </w:tblGrid>
       <w:tr>
         <w:tc>
@@ -317,7 +402,7 @@
             <w:pPr>
               <w:spacing w:after="0" w:line="240" w:lineRule="auto"/>
               <w:rPr>
-                <w:rFonts w:ascii="Times New Roman" w:eastAsia="Times New Roman" w:hAnsi="Times New Roman" w:cs="Times New Roman"/>
+                <w:rFonts w:ascii="Arial" w:eastAsia="Times New Roman" w:hAnsi="Arial" w:cs="Arial"/>
                 <w:sz w:val="24"/>
                 <w:szCs w:val="24"/>
               </w:rPr>
@@ -343,16 +428,16 @@
               <w:rPr>
                 <w:rFonts w:ascii="Arial" w:eastAsia="Times New Roman" w:hAnsi="Arial" w:cs="Arial"/>
                 <w:color w:val="0A0A0A"/>
-                <w:sz w:val="20"/>
-                <w:szCs w:val="20"/>
+                <w:sz w:val="24"/>
+                <w:szCs w:val="24"/>
               </w:rPr>
             </w:pPr>
             <w:r>
               <w:rPr>
                 <w:rFonts w:ascii="Arial" w:eastAsia="Times New Roman" w:hAnsi="Arial" w:cs="Arial"/>
                 <w:color w:val="0A0A0A"/>
-                <w:sz w:val="20"/>
-                <w:szCs w:val="20"/>
+                <w:sz w:val="24"/>
+                <w:szCs w:val="24"/>
               </w:rPr>
               <w:t>Yes</w:t>
             </w:r>
@@ -377,16 +462,16 @@
               <w:rPr>
                 <w:rFonts w:ascii="Arial" w:eastAsia="Times New Roman" w:hAnsi="Arial" w:cs="Arial"/>
                 <w:color w:val="0A0A0A"/>
-                <w:sz w:val="20"/>
-                <w:szCs w:val="20"/>
+                <w:sz w:val="24"/>
+                <w:szCs w:val="24"/>
               </w:rPr>
             </w:pPr>
             <w:r>
               <w:rPr>
                 <w:rFonts w:ascii="Arial" w:eastAsia="Times New Roman" w:hAnsi="Arial" w:cs="Arial"/>
                 <w:color w:val="0A0A0A"/>
-                <w:sz w:val="20"/>
-                <w:szCs w:val="20"/>
+                <w:sz w:val="24"/>
+                <w:szCs w:val="24"/>
               </w:rPr>
               <w:t>Can be improved</w:t>
             </w:r>
@@ -411,16 +496,16 @@
               <w:rPr>
                 <w:rFonts w:ascii="Arial" w:eastAsia="Times New Roman" w:hAnsi="Arial" w:cs="Arial"/>
                 <w:color w:val="0A0A0A"/>
-                <w:sz w:val="20"/>
-                <w:szCs w:val="20"/>
+                <w:sz w:val="24"/>
+                <w:szCs w:val="24"/>
               </w:rPr>
             </w:pPr>
             <w:r>
               <w:rPr>
                 <w:rFonts w:ascii="Arial" w:eastAsia="Times New Roman" w:hAnsi="Arial" w:cs="Arial"/>
                 <w:color w:val="0A0A0A"/>
-                <w:sz w:val="20"/>
-                <w:szCs w:val="20"/>
+                <w:sz w:val="24"/>
+                <w:szCs w:val="24"/>
               </w:rPr>
               <w:t>Must be improved</w:t>
             </w:r>
@@ -445,16 +530,16 @@
               <w:rPr>
                 <w:rFonts w:ascii="Arial" w:eastAsia="Times New Roman" w:hAnsi="Arial" w:cs="Arial"/>
                 <w:color w:val="0A0A0A"/>
-                <w:sz w:val="20"/>
-                <w:szCs w:val="20"/>
+                <w:sz w:val="24"/>
+                <w:szCs w:val="24"/>
               </w:rPr>
             </w:pPr>
             <w:r>
               <w:rPr>
                 <w:rFonts w:ascii="Arial" w:eastAsia="Times New Roman" w:hAnsi="Arial" w:cs="Arial"/>
                 <w:color w:val="0A0A0A"/>
-                <w:sz w:val="20"/>
-                <w:szCs w:val="20"/>
+                <w:sz w:val="24"/>
+                <w:szCs w:val="24"/>
               </w:rPr>
               <w:t>Not applicable</w:t>
             </w:r>
@@ -477,20 +562,19 @@
           <w:p>
             <w:pPr>
               <w:spacing w:after="0" w:line="195" w:lineRule="atLeast"/>
-              <w:jc w:val="right"/>
-              <w:rPr>
-                <w:rFonts w:ascii="Arial" w:eastAsia="Times New Roman" w:hAnsi="Arial" w:cs="Arial"/>
-                <w:color w:val="0A0A0A"/>
-                <w:sz w:val="20"/>
-                <w:szCs w:val="20"/>
+              <w:rPr>
+                <w:rFonts w:ascii="Arial" w:eastAsia="Times New Roman" w:hAnsi="Arial" w:cs="Arial"/>
+                <w:color w:val="0A0A0A"/>
+                <w:sz w:val="24"/>
+                <w:szCs w:val="24"/>
               </w:rPr>
             </w:pPr>
             <w:r>
               <w:rPr>
                 <w:rFonts w:ascii="Arial" w:eastAsia="Times New Roman" w:hAnsi="Arial" w:cs="Arial"/>
                 <w:color w:val="0A0A0A"/>
-                <w:sz w:val="20"/>
-                <w:szCs w:val="20"/>
+                <w:sz w:val="24"/>
+                <w:szCs w:val="24"/>
               </w:rPr>
               <w:t>Does the introduction provide sufficient background and include all relevant references?</w:t>
             </w:r>
@@ -515,16 +599,16 @@
               <w:rPr>
                 <w:rFonts w:ascii="Arial" w:eastAsia="Times New Roman" w:hAnsi="Arial" w:cs="Arial"/>
                 <w:color w:val="0A0A0A"/>
-                <w:sz w:val="20"/>
-                <w:szCs w:val="20"/>
+                <w:sz w:val="24"/>
+                <w:szCs w:val="24"/>
               </w:rPr>
             </w:pPr>
             <w:r>
               <w:rPr>
-                <w:rFonts w:ascii="Courier New" w:eastAsia="Times New Roman" w:hAnsi="Courier New" w:cs="Courier New"/>
-                <w:color w:val="0A0A0A"/>
-                <w:sz w:val="20"/>
-                <w:szCs w:val="20"/>
+                <w:rFonts w:ascii="Arial" w:eastAsia="Times New Roman" w:hAnsi="Arial" w:cs="Arial"/>
+                <w:color w:val="0A0A0A"/>
+                <w:sz w:val="24"/>
+                <w:szCs w:val="24"/>
               </w:rPr>
               <w:t>(x)</w:t>
             </w:r>
@@ -549,16 +633,16 @@
               <w:rPr>
                 <w:rFonts w:ascii="Arial" w:eastAsia="Times New Roman" w:hAnsi="Arial" w:cs="Arial"/>
                 <w:color w:val="0A0A0A"/>
-                <w:sz w:val="20"/>
-                <w:szCs w:val="20"/>
+                <w:sz w:val="24"/>
+                <w:szCs w:val="24"/>
               </w:rPr>
             </w:pPr>
             <w:r>
               <w:rPr>
-                <w:rFonts w:ascii="Courier New" w:eastAsia="Times New Roman" w:hAnsi="Courier New" w:cs="Courier New"/>
-                <w:color w:val="0A0A0A"/>
-                <w:sz w:val="20"/>
-                <w:szCs w:val="20"/>
+                <w:rFonts w:ascii="Arial" w:eastAsia="Times New Roman" w:hAnsi="Arial" w:cs="Arial"/>
+                <w:color w:val="0A0A0A"/>
+                <w:sz w:val="24"/>
+                <w:szCs w:val="24"/>
               </w:rPr>
               <w:t>( )</w:t>
             </w:r>
@@ -583,16 +667,16 @@
               <w:rPr>
                 <w:rFonts w:ascii="Arial" w:eastAsia="Times New Roman" w:hAnsi="Arial" w:cs="Arial"/>
                 <w:color w:val="0A0A0A"/>
-                <w:sz w:val="20"/>
-                <w:szCs w:val="20"/>
+                <w:sz w:val="24"/>
+                <w:szCs w:val="24"/>
               </w:rPr>
             </w:pPr>
             <w:r>
               <w:rPr>
-                <w:rFonts w:ascii="Courier New" w:eastAsia="Times New Roman" w:hAnsi="Courier New" w:cs="Courier New"/>
-                <w:color w:val="0A0A0A"/>
-                <w:sz w:val="20"/>
-                <w:szCs w:val="20"/>
+                <w:rFonts w:ascii="Arial" w:eastAsia="Times New Roman" w:hAnsi="Arial" w:cs="Arial"/>
+                <w:color w:val="0A0A0A"/>
+                <w:sz w:val="24"/>
+                <w:szCs w:val="24"/>
               </w:rPr>
               <w:t>( )</w:t>
             </w:r>
@@ -617,16 +701,16 @@
               <w:rPr>
                 <w:rFonts w:ascii="Arial" w:eastAsia="Times New Roman" w:hAnsi="Arial" w:cs="Arial"/>
                 <w:color w:val="0A0A0A"/>
-                <w:sz w:val="20"/>
-                <w:szCs w:val="20"/>
+                <w:sz w:val="24"/>
+                <w:szCs w:val="24"/>
               </w:rPr>
             </w:pPr>
             <w:r>
               <w:rPr>
-                <w:rFonts w:ascii="Courier New" w:eastAsia="Times New Roman" w:hAnsi="Courier New" w:cs="Courier New"/>
-                <w:color w:val="0A0A0A"/>
-                <w:sz w:val="20"/>
-                <w:szCs w:val="20"/>
+                <w:rFonts w:ascii="Arial" w:eastAsia="Times New Roman" w:hAnsi="Arial" w:cs="Arial"/>
+                <w:color w:val="0A0A0A"/>
+                <w:sz w:val="24"/>
+                <w:szCs w:val="24"/>
               </w:rPr>
               <w:t>( )</w:t>
             </w:r>
@@ -649,20 +733,19 @@
           <w:p>
             <w:pPr>
               <w:spacing w:after="0" w:line="195" w:lineRule="atLeast"/>
-              <w:jc w:val="right"/>
-              <w:rPr>
-                <w:rFonts w:ascii="Arial" w:eastAsia="Times New Roman" w:hAnsi="Arial" w:cs="Arial"/>
-                <w:color w:val="0A0A0A"/>
-                <w:sz w:val="20"/>
-                <w:szCs w:val="20"/>
+              <w:rPr>
+                <w:rFonts w:ascii="Arial" w:eastAsia="Times New Roman" w:hAnsi="Arial" w:cs="Arial"/>
+                <w:color w:val="0A0A0A"/>
+                <w:sz w:val="24"/>
+                <w:szCs w:val="24"/>
               </w:rPr>
             </w:pPr>
             <w:r>
               <w:rPr>
                 <w:rFonts w:ascii="Arial" w:eastAsia="Times New Roman" w:hAnsi="Arial" w:cs="Arial"/>
                 <w:color w:val="0A0A0A"/>
-                <w:sz w:val="20"/>
-                <w:szCs w:val="20"/>
+                <w:sz w:val="24"/>
+                <w:szCs w:val="24"/>
               </w:rPr>
               <w:t>Are all the cited references relevant to the research?</w:t>
             </w:r>
@@ -687,16 +770,16 @@
               <w:rPr>
                 <w:rFonts w:ascii="Arial" w:eastAsia="Times New Roman" w:hAnsi="Arial" w:cs="Arial"/>
                 <w:color w:val="0A0A0A"/>
-                <w:sz w:val="20"/>
-                <w:szCs w:val="20"/>
+                <w:sz w:val="24"/>
+                <w:szCs w:val="24"/>
               </w:rPr>
             </w:pPr>
             <w:r>
               <w:rPr>
-                <w:rFonts w:ascii="Courier New" w:eastAsia="Times New Roman" w:hAnsi="Courier New" w:cs="Courier New"/>
-                <w:color w:val="0A0A0A"/>
-                <w:sz w:val="20"/>
-                <w:szCs w:val="20"/>
+                <w:rFonts w:ascii="Arial" w:eastAsia="Times New Roman" w:hAnsi="Arial" w:cs="Arial"/>
+                <w:color w:val="0A0A0A"/>
+                <w:sz w:val="24"/>
+                <w:szCs w:val="24"/>
               </w:rPr>
               <w:t>(x)</w:t>
             </w:r>
@@ -721,16 +804,16 @@
               <w:rPr>
                 <w:rFonts w:ascii="Arial" w:eastAsia="Times New Roman" w:hAnsi="Arial" w:cs="Arial"/>
                 <w:color w:val="0A0A0A"/>
-                <w:sz w:val="20"/>
-                <w:szCs w:val="20"/>
+                <w:sz w:val="24"/>
+                <w:szCs w:val="24"/>
               </w:rPr>
             </w:pPr>
             <w:r>
               <w:rPr>
-                <w:rFonts w:ascii="Courier New" w:eastAsia="Times New Roman" w:hAnsi="Courier New" w:cs="Courier New"/>
-                <w:color w:val="0A0A0A"/>
-                <w:sz w:val="20"/>
-                <w:szCs w:val="20"/>
+                <w:rFonts w:ascii="Arial" w:eastAsia="Times New Roman" w:hAnsi="Arial" w:cs="Arial"/>
+                <w:color w:val="0A0A0A"/>
+                <w:sz w:val="24"/>
+                <w:szCs w:val="24"/>
               </w:rPr>
               <w:t>( )</w:t>
             </w:r>
@@ -755,16 +838,16 @@
               <w:rPr>
                 <w:rFonts w:ascii="Arial" w:eastAsia="Times New Roman" w:hAnsi="Arial" w:cs="Arial"/>
                 <w:color w:val="0A0A0A"/>
-                <w:sz w:val="20"/>
-                <w:szCs w:val="20"/>
+                <w:sz w:val="24"/>
+                <w:szCs w:val="24"/>
               </w:rPr>
             </w:pPr>
             <w:r>
               <w:rPr>
-                <w:rFonts w:ascii="Courier New" w:eastAsia="Times New Roman" w:hAnsi="Courier New" w:cs="Courier New"/>
-                <w:color w:val="0A0A0A"/>
-                <w:sz w:val="20"/>
-                <w:szCs w:val="20"/>
+                <w:rFonts w:ascii="Arial" w:eastAsia="Times New Roman" w:hAnsi="Arial" w:cs="Arial"/>
+                <w:color w:val="0A0A0A"/>
+                <w:sz w:val="24"/>
+                <w:szCs w:val="24"/>
               </w:rPr>
               <w:t>( )</w:t>
             </w:r>
@@ -789,16 +872,16 @@
               <w:rPr>
                 <w:rFonts w:ascii="Arial" w:eastAsia="Times New Roman" w:hAnsi="Arial" w:cs="Arial"/>
                 <w:color w:val="0A0A0A"/>
-                <w:sz w:val="20"/>
-                <w:szCs w:val="20"/>
+                <w:sz w:val="24"/>
+                <w:szCs w:val="24"/>
               </w:rPr>
             </w:pPr>
             <w:r>
               <w:rPr>
-                <w:rFonts w:ascii="Courier New" w:eastAsia="Times New Roman" w:hAnsi="Courier New" w:cs="Courier New"/>
-                <w:color w:val="0A0A0A"/>
-                <w:sz w:val="20"/>
-                <w:szCs w:val="20"/>
+                <w:rFonts w:ascii="Arial" w:eastAsia="Times New Roman" w:hAnsi="Arial" w:cs="Arial"/>
+                <w:color w:val="0A0A0A"/>
+                <w:sz w:val="24"/>
+                <w:szCs w:val="24"/>
               </w:rPr>
               <w:t>( )</w:t>
             </w:r>
@@ -821,20 +904,19 @@
           <w:p>
             <w:pPr>
               <w:spacing w:after="0" w:line="195" w:lineRule="atLeast"/>
-              <w:jc w:val="right"/>
-              <w:rPr>
-                <w:rFonts w:ascii="Arial" w:eastAsia="Times New Roman" w:hAnsi="Arial" w:cs="Arial"/>
-                <w:color w:val="0A0A0A"/>
-                <w:sz w:val="20"/>
-                <w:szCs w:val="20"/>
+              <w:rPr>
+                <w:rFonts w:ascii="Arial" w:eastAsia="Times New Roman" w:hAnsi="Arial" w:cs="Arial"/>
+                <w:color w:val="0A0A0A"/>
+                <w:sz w:val="24"/>
+                <w:szCs w:val="24"/>
               </w:rPr>
             </w:pPr>
             <w:r>
               <w:rPr>
                 <w:rFonts w:ascii="Arial" w:eastAsia="Times New Roman" w:hAnsi="Arial" w:cs="Arial"/>
                 <w:color w:val="0A0A0A"/>
-                <w:sz w:val="20"/>
-                <w:szCs w:val="20"/>
+                <w:sz w:val="24"/>
+                <w:szCs w:val="24"/>
               </w:rPr>
               <w:t>Is the research design appropriate?</w:t>
             </w:r>
@@ -859,16 +941,16 @@
               <w:rPr>
                 <w:rFonts w:ascii="Arial" w:eastAsia="Times New Roman" w:hAnsi="Arial" w:cs="Arial"/>
                 <w:color w:val="0A0A0A"/>
-                <w:sz w:val="20"/>
-                <w:szCs w:val="20"/>
+                <w:sz w:val="24"/>
+                <w:szCs w:val="24"/>
               </w:rPr>
             </w:pPr>
             <w:r>
               <w:rPr>
-                <w:rFonts w:ascii="Courier New" w:eastAsia="Times New Roman" w:hAnsi="Courier New" w:cs="Courier New"/>
-                <w:color w:val="0A0A0A"/>
-                <w:sz w:val="20"/>
-                <w:szCs w:val="20"/>
+                <w:rFonts w:ascii="Arial" w:eastAsia="Times New Roman" w:hAnsi="Arial" w:cs="Arial"/>
+                <w:color w:val="0A0A0A"/>
+                <w:sz w:val="24"/>
+                <w:szCs w:val="24"/>
               </w:rPr>
               <w:t>(x)</w:t>
             </w:r>
@@ -893,16 +975,16 @@
               <w:rPr>
                 <w:rFonts w:ascii="Arial" w:eastAsia="Times New Roman" w:hAnsi="Arial" w:cs="Arial"/>
                 <w:color w:val="0A0A0A"/>
-                <w:sz w:val="20"/>
-                <w:szCs w:val="20"/>
+                <w:sz w:val="24"/>
+                <w:szCs w:val="24"/>
               </w:rPr>
             </w:pPr>
             <w:r>
               <w:rPr>
-                <w:rFonts w:ascii="Courier New" w:eastAsia="Times New Roman" w:hAnsi="Courier New" w:cs="Courier New"/>
-                <w:color w:val="0A0A0A"/>
-                <w:sz w:val="20"/>
-                <w:szCs w:val="20"/>
+                <w:rFonts w:ascii="Arial" w:eastAsia="Times New Roman" w:hAnsi="Arial" w:cs="Arial"/>
+                <w:color w:val="0A0A0A"/>
+                <w:sz w:val="24"/>
+                <w:szCs w:val="24"/>
               </w:rPr>
               <w:t>( )</w:t>
             </w:r>
@@ -927,16 +1009,16 @@
               <w:rPr>
                 <w:rFonts w:ascii="Arial" w:eastAsia="Times New Roman" w:hAnsi="Arial" w:cs="Arial"/>
                 <w:color w:val="0A0A0A"/>
-                <w:sz w:val="20"/>
-                <w:szCs w:val="20"/>
+                <w:sz w:val="24"/>
+                <w:szCs w:val="24"/>
               </w:rPr>
             </w:pPr>
             <w:r>
               <w:rPr>
-                <w:rFonts w:ascii="Courier New" w:eastAsia="Times New Roman" w:hAnsi="Courier New" w:cs="Courier New"/>
-                <w:color w:val="0A0A0A"/>
-                <w:sz w:val="20"/>
-                <w:szCs w:val="20"/>
+                <w:rFonts w:ascii="Arial" w:eastAsia="Times New Roman" w:hAnsi="Arial" w:cs="Arial"/>
+                <w:color w:val="0A0A0A"/>
+                <w:sz w:val="24"/>
+                <w:szCs w:val="24"/>
               </w:rPr>
               <w:t>( )</w:t>
             </w:r>
@@ -961,16 +1043,16 @@
               <w:rPr>
                 <w:rFonts w:ascii="Arial" w:eastAsia="Times New Roman" w:hAnsi="Arial" w:cs="Arial"/>
                 <w:color w:val="0A0A0A"/>
-                <w:sz w:val="20"/>
-                <w:szCs w:val="20"/>
+                <w:sz w:val="24"/>
+                <w:szCs w:val="24"/>
               </w:rPr>
             </w:pPr>
             <w:r>
               <w:rPr>
-                <w:rFonts w:ascii="Courier New" w:eastAsia="Times New Roman" w:hAnsi="Courier New" w:cs="Courier New"/>
-                <w:color w:val="0A0A0A"/>
-                <w:sz w:val="20"/>
-                <w:szCs w:val="20"/>
+                <w:rFonts w:ascii="Arial" w:eastAsia="Times New Roman" w:hAnsi="Arial" w:cs="Arial"/>
+                <w:color w:val="0A0A0A"/>
+                <w:sz w:val="24"/>
+                <w:szCs w:val="24"/>
               </w:rPr>
               <w:t>( )</w:t>
             </w:r>
@@ -993,20 +1075,19 @@
           <w:p>
             <w:pPr>
               <w:spacing w:after="0" w:line="195" w:lineRule="atLeast"/>
-              <w:jc w:val="right"/>
-              <w:rPr>
-                <w:rFonts w:ascii="Arial" w:eastAsia="Times New Roman" w:hAnsi="Arial" w:cs="Arial"/>
-                <w:color w:val="0A0A0A"/>
-                <w:sz w:val="20"/>
-                <w:szCs w:val="20"/>
+              <w:rPr>
+                <w:rFonts w:ascii="Arial" w:eastAsia="Times New Roman" w:hAnsi="Arial" w:cs="Arial"/>
+                <w:color w:val="0A0A0A"/>
+                <w:sz w:val="24"/>
+                <w:szCs w:val="24"/>
               </w:rPr>
             </w:pPr>
             <w:r>
               <w:rPr>
                 <w:rFonts w:ascii="Arial" w:eastAsia="Times New Roman" w:hAnsi="Arial" w:cs="Arial"/>
                 <w:color w:val="0A0A0A"/>
-                <w:sz w:val="20"/>
-                <w:szCs w:val="20"/>
+                <w:sz w:val="24"/>
+                <w:szCs w:val="24"/>
               </w:rPr>
               <w:t>Are the methods adequately described?</w:t>
             </w:r>
@@ -1031,16 +1112,16 @@
               <w:rPr>
                 <w:rFonts w:ascii="Arial" w:eastAsia="Times New Roman" w:hAnsi="Arial" w:cs="Arial"/>
                 <w:color w:val="0A0A0A"/>
-                <w:sz w:val="20"/>
-                <w:szCs w:val="20"/>
+                <w:sz w:val="24"/>
+                <w:szCs w:val="24"/>
               </w:rPr>
             </w:pPr>
             <w:r>
               <w:rPr>
-                <w:rFonts w:ascii="Courier New" w:eastAsia="Times New Roman" w:hAnsi="Courier New" w:cs="Courier New"/>
-                <w:color w:val="0A0A0A"/>
-                <w:sz w:val="20"/>
-                <w:szCs w:val="20"/>
+                <w:rFonts w:ascii="Arial" w:eastAsia="Times New Roman" w:hAnsi="Arial" w:cs="Arial"/>
+                <w:color w:val="0A0A0A"/>
+                <w:sz w:val="24"/>
+                <w:szCs w:val="24"/>
               </w:rPr>
               <w:t>( )</w:t>
             </w:r>
@@ -1065,16 +1146,16 @@
               <w:rPr>
                 <w:rFonts w:ascii="Arial" w:eastAsia="Times New Roman" w:hAnsi="Arial" w:cs="Arial"/>
                 <w:color w:val="0A0A0A"/>
-                <w:sz w:val="20"/>
-                <w:szCs w:val="20"/>
+                <w:sz w:val="24"/>
+                <w:szCs w:val="24"/>
               </w:rPr>
             </w:pPr>
             <w:r>
               <w:rPr>
-                <w:rFonts w:ascii="Courier New" w:eastAsia="Times New Roman" w:hAnsi="Courier New" w:cs="Courier New"/>
-                <w:color w:val="0A0A0A"/>
-                <w:sz w:val="20"/>
-                <w:szCs w:val="20"/>
+                <w:rFonts w:ascii="Arial" w:eastAsia="Times New Roman" w:hAnsi="Arial" w:cs="Arial"/>
+                <w:color w:val="0A0A0A"/>
+                <w:sz w:val="24"/>
+                <w:szCs w:val="24"/>
               </w:rPr>
               <w:t>(x)</w:t>
             </w:r>
@@ -1099,16 +1180,16 @@
               <w:rPr>
                 <w:rFonts w:ascii="Arial" w:eastAsia="Times New Roman" w:hAnsi="Arial" w:cs="Arial"/>
                 <w:color w:val="0A0A0A"/>
-                <w:sz w:val="20"/>
-                <w:szCs w:val="20"/>
+                <w:sz w:val="24"/>
+                <w:szCs w:val="24"/>
               </w:rPr>
             </w:pPr>
             <w:r>
               <w:rPr>
-                <w:rFonts w:ascii="Courier New" w:eastAsia="Times New Roman" w:hAnsi="Courier New" w:cs="Courier New"/>
-                <w:color w:val="0A0A0A"/>
-                <w:sz w:val="20"/>
-                <w:szCs w:val="20"/>
+                <w:rFonts w:ascii="Arial" w:eastAsia="Times New Roman" w:hAnsi="Arial" w:cs="Arial"/>
+                <w:color w:val="0A0A0A"/>
+                <w:sz w:val="24"/>
+                <w:szCs w:val="24"/>
               </w:rPr>
               <w:t>( )</w:t>
             </w:r>
@@ -1133,16 +1214,16 @@
               <w:rPr>
                 <w:rFonts w:ascii="Arial" w:eastAsia="Times New Roman" w:hAnsi="Arial" w:cs="Arial"/>
                 <w:color w:val="0A0A0A"/>
-                <w:sz w:val="20"/>
-                <w:szCs w:val="20"/>
+                <w:sz w:val="24"/>
+                <w:szCs w:val="24"/>
               </w:rPr>
             </w:pPr>
             <w:r>
               <w:rPr>
-                <w:rFonts w:ascii="Courier New" w:eastAsia="Times New Roman" w:hAnsi="Courier New" w:cs="Courier New"/>
-                <w:color w:val="0A0A0A"/>
-                <w:sz w:val="20"/>
-                <w:szCs w:val="20"/>
+                <w:rFonts w:ascii="Arial" w:eastAsia="Times New Roman" w:hAnsi="Arial" w:cs="Arial"/>
+                <w:color w:val="0A0A0A"/>
+                <w:sz w:val="24"/>
+                <w:szCs w:val="24"/>
               </w:rPr>
               <w:t>( )</w:t>
             </w:r>
@@ -1165,20 +1246,19 @@
           <w:p>
             <w:pPr>
               <w:spacing w:after="0" w:line="195" w:lineRule="atLeast"/>
-              <w:jc w:val="right"/>
-              <w:rPr>
-                <w:rFonts w:ascii="Arial" w:eastAsia="Times New Roman" w:hAnsi="Arial" w:cs="Arial"/>
-                <w:color w:val="0A0A0A"/>
-                <w:sz w:val="20"/>
-                <w:szCs w:val="20"/>
+              <w:rPr>
+                <w:rFonts w:ascii="Arial" w:eastAsia="Times New Roman" w:hAnsi="Arial" w:cs="Arial"/>
+                <w:color w:val="0A0A0A"/>
+                <w:sz w:val="24"/>
+                <w:szCs w:val="24"/>
               </w:rPr>
             </w:pPr>
             <w:r>
               <w:rPr>
                 <w:rFonts w:ascii="Arial" w:eastAsia="Times New Roman" w:hAnsi="Arial" w:cs="Arial"/>
                 <w:color w:val="0A0A0A"/>
-                <w:sz w:val="20"/>
-                <w:szCs w:val="20"/>
+                <w:sz w:val="24"/>
+                <w:szCs w:val="24"/>
               </w:rPr>
               <w:t>Are the results clearly presented?</w:t>
             </w:r>
@@ -1203,16 +1283,16 @@
               <w:rPr>
                 <w:rFonts w:ascii="Arial" w:eastAsia="Times New Roman" w:hAnsi="Arial" w:cs="Arial"/>
                 <w:color w:val="0A0A0A"/>
-                <w:sz w:val="20"/>
-                <w:szCs w:val="20"/>
+                <w:sz w:val="24"/>
+                <w:szCs w:val="24"/>
               </w:rPr>
             </w:pPr>
             <w:r>
               <w:rPr>
-                <w:rFonts w:ascii="Courier New" w:eastAsia="Times New Roman" w:hAnsi="Courier New" w:cs="Courier New"/>
-                <w:color w:val="0A0A0A"/>
-                <w:sz w:val="20"/>
-                <w:szCs w:val="20"/>
+                <w:rFonts w:ascii="Arial" w:eastAsia="Times New Roman" w:hAnsi="Arial" w:cs="Arial"/>
+                <w:color w:val="0A0A0A"/>
+                <w:sz w:val="24"/>
+                <w:szCs w:val="24"/>
               </w:rPr>
               <w:t>( )</w:t>
             </w:r>
@@ -1237,16 +1317,16 @@
               <w:rPr>
                 <w:rFonts w:ascii="Arial" w:eastAsia="Times New Roman" w:hAnsi="Arial" w:cs="Arial"/>
                 <w:color w:val="0A0A0A"/>
-                <w:sz w:val="20"/>
-                <w:szCs w:val="20"/>
+                <w:sz w:val="24"/>
+                <w:szCs w:val="24"/>
               </w:rPr>
             </w:pPr>
             <w:r>
               <w:rPr>
-                <w:rFonts w:ascii="Courier New" w:eastAsia="Times New Roman" w:hAnsi="Courier New" w:cs="Courier New"/>
-                <w:color w:val="0A0A0A"/>
-                <w:sz w:val="20"/>
-                <w:szCs w:val="20"/>
+                <w:rFonts w:ascii="Arial" w:eastAsia="Times New Roman" w:hAnsi="Arial" w:cs="Arial"/>
+                <w:color w:val="0A0A0A"/>
+                <w:sz w:val="24"/>
+                <w:szCs w:val="24"/>
               </w:rPr>
               <w:t>(x)</w:t>
             </w:r>
@@ -1271,16 +1351,16 @@
               <w:rPr>
                 <w:rFonts w:ascii="Arial" w:eastAsia="Times New Roman" w:hAnsi="Arial" w:cs="Arial"/>
                 <w:color w:val="0A0A0A"/>
-                <w:sz w:val="20"/>
-                <w:szCs w:val="20"/>
+                <w:sz w:val="24"/>
+                <w:szCs w:val="24"/>
               </w:rPr>
             </w:pPr>
             <w:r>
               <w:rPr>
-                <w:rFonts w:ascii="Courier New" w:eastAsia="Times New Roman" w:hAnsi="Courier New" w:cs="Courier New"/>
-                <w:color w:val="0A0A0A"/>
-                <w:sz w:val="20"/>
-                <w:szCs w:val="20"/>
+                <w:rFonts w:ascii="Arial" w:eastAsia="Times New Roman" w:hAnsi="Arial" w:cs="Arial"/>
+                <w:color w:val="0A0A0A"/>
+                <w:sz w:val="24"/>
+                <w:szCs w:val="24"/>
               </w:rPr>
               <w:t>( )</w:t>
             </w:r>
@@ -1305,16 +1385,16 @@
               <w:rPr>
                 <w:rFonts w:ascii="Arial" w:eastAsia="Times New Roman" w:hAnsi="Arial" w:cs="Arial"/>
                 <w:color w:val="0A0A0A"/>
-                <w:sz w:val="20"/>
-                <w:szCs w:val="20"/>
+                <w:sz w:val="24"/>
+                <w:szCs w:val="24"/>
               </w:rPr>
             </w:pPr>
             <w:r>
               <w:rPr>
-                <w:rFonts w:ascii="Courier New" w:eastAsia="Times New Roman" w:hAnsi="Courier New" w:cs="Courier New"/>
-                <w:color w:val="0A0A0A"/>
-                <w:sz w:val="20"/>
-                <w:szCs w:val="20"/>
+                <w:rFonts w:ascii="Arial" w:eastAsia="Times New Roman" w:hAnsi="Arial" w:cs="Arial"/>
+                <w:color w:val="0A0A0A"/>
+                <w:sz w:val="24"/>
+                <w:szCs w:val="24"/>
               </w:rPr>
               <w:t>( )</w:t>
             </w:r>
@@ -1337,20 +1417,19 @@
           <w:p>
             <w:pPr>
               <w:spacing w:after="0" w:line="195" w:lineRule="atLeast"/>
-              <w:jc w:val="right"/>
-              <w:rPr>
-                <w:rFonts w:ascii="Arial" w:eastAsia="Times New Roman" w:hAnsi="Arial" w:cs="Arial"/>
-                <w:color w:val="0A0A0A"/>
-                <w:sz w:val="20"/>
-                <w:szCs w:val="20"/>
+              <w:rPr>
+                <w:rFonts w:ascii="Arial" w:eastAsia="Times New Roman" w:hAnsi="Arial" w:cs="Arial"/>
+                <w:color w:val="0A0A0A"/>
+                <w:sz w:val="24"/>
+                <w:szCs w:val="24"/>
               </w:rPr>
             </w:pPr>
             <w:r>
               <w:rPr>
                 <w:rFonts w:ascii="Arial" w:eastAsia="Times New Roman" w:hAnsi="Arial" w:cs="Arial"/>
                 <w:color w:val="0A0A0A"/>
-                <w:sz w:val="20"/>
-                <w:szCs w:val="20"/>
+                <w:sz w:val="24"/>
+                <w:szCs w:val="24"/>
               </w:rPr>
               <w:t>Are the conclusions supported by the results?</w:t>
             </w:r>
@@ -1375,16 +1454,16 @@
               <w:rPr>
                 <w:rFonts w:ascii="Arial" w:eastAsia="Times New Roman" w:hAnsi="Arial" w:cs="Arial"/>
                 <w:color w:val="0A0A0A"/>
-                <w:sz w:val="20"/>
-                <w:szCs w:val="20"/>
+                <w:sz w:val="24"/>
+                <w:szCs w:val="24"/>
               </w:rPr>
             </w:pPr>
             <w:r>
               <w:rPr>
-                <w:rFonts w:ascii="Courier New" w:eastAsia="Times New Roman" w:hAnsi="Courier New" w:cs="Courier New"/>
-                <w:color w:val="0A0A0A"/>
-                <w:sz w:val="20"/>
-                <w:szCs w:val="20"/>
+                <w:rFonts w:ascii="Arial" w:eastAsia="Times New Roman" w:hAnsi="Arial" w:cs="Arial"/>
+                <w:color w:val="0A0A0A"/>
+                <w:sz w:val="24"/>
+                <w:szCs w:val="24"/>
               </w:rPr>
               <w:t>( )</w:t>
             </w:r>
@@ -1409,16 +1488,16 @@
               <w:rPr>
                 <w:rFonts w:ascii="Arial" w:eastAsia="Times New Roman" w:hAnsi="Arial" w:cs="Arial"/>
                 <w:color w:val="0A0A0A"/>
-                <w:sz w:val="20"/>
-                <w:szCs w:val="20"/>
+                <w:sz w:val="24"/>
+                <w:szCs w:val="24"/>
               </w:rPr>
             </w:pPr>
             <w:r>
               <w:rPr>
-                <w:rFonts w:ascii="Courier New" w:eastAsia="Times New Roman" w:hAnsi="Courier New" w:cs="Courier New"/>
-                <w:color w:val="0A0A0A"/>
-                <w:sz w:val="20"/>
-                <w:szCs w:val="20"/>
+                <w:rFonts w:ascii="Arial" w:eastAsia="Times New Roman" w:hAnsi="Arial" w:cs="Arial"/>
+                <w:color w:val="0A0A0A"/>
+                <w:sz w:val="24"/>
+                <w:szCs w:val="24"/>
               </w:rPr>
               <w:t>(x)</w:t>
             </w:r>
@@ -1443,16 +1522,16 @@
               <w:rPr>
                 <w:rFonts w:ascii="Arial" w:eastAsia="Times New Roman" w:hAnsi="Arial" w:cs="Arial"/>
                 <w:color w:val="0A0A0A"/>
-                <w:sz w:val="20"/>
-                <w:szCs w:val="20"/>
+                <w:sz w:val="24"/>
+                <w:szCs w:val="24"/>
               </w:rPr>
             </w:pPr>
             <w:r>
               <w:rPr>
-                <w:rFonts w:ascii="Courier New" w:eastAsia="Times New Roman" w:hAnsi="Courier New" w:cs="Courier New"/>
-                <w:color w:val="0A0A0A"/>
-                <w:sz w:val="20"/>
-                <w:szCs w:val="20"/>
+                <w:rFonts w:ascii="Arial" w:eastAsia="Times New Roman" w:hAnsi="Arial" w:cs="Arial"/>
+                <w:color w:val="0A0A0A"/>
+                <w:sz w:val="24"/>
+                <w:szCs w:val="24"/>
               </w:rPr>
               <w:t>( )</w:t>
             </w:r>
@@ -1477,16 +1556,16 @@
               <w:rPr>
                 <w:rFonts w:ascii="Arial" w:eastAsia="Times New Roman" w:hAnsi="Arial" w:cs="Arial"/>
                 <w:color w:val="0A0A0A"/>
-                <w:sz w:val="20"/>
-                <w:szCs w:val="20"/>
+                <w:sz w:val="24"/>
+                <w:szCs w:val="24"/>
               </w:rPr>
             </w:pPr>
             <w:r>
               <w:rPr>
-                <w:rFonts w:ascii="Courier New" w:eastAsia="Times New Roman" w:hAnsi="Courier New" w:cs="Courier New"/>
-                <w:color w:val="0A0A0A"/>
-                <w:sz w:val="20"/>
-                <w:szCs w:val="20"/>
+                <w:rFonts w:ascii="Arial" w:eastAsia="Times New Roman" w:hAnsi="Arial" w:cs="Arial"/>
+                <w:color w:val="0A0A0A"/>
+                <w:sz w:val="24"/>
+                <w:szCs w:val="24"/>
               </w:rPr>
               <w:t>( )</w:t>
             </w:r>
@@ -1501,27 +1580,32 @@
         <w:rPr>
           <w:rFonts w:ascii="Arial" w:eastAsia="Times New Roman" w:hAnsi="Arial" w:cs="Arial"/>
           <w:color w:val="0A0A0A"/>
-          <w:sz w:val="20"/>
-          <w:szCs w:val="20"/>
+          <w:sz w:val="24"/>
+          <w:szCs w:val="24"/>
         </w:rPr>
       </w:pPr>
     </w:p>
     <w:p>
       <w:pPr>
         <w:spacing w:after="0" w:line="240" w:lineRule="auto"/>
-        <w:rPr>
-          <w:rFonts w:ascii="Arial" w:eastAsia="Times New Roman" w:hAnsi="Arial" w:cs="Arial"/>
-          <w:color w:val="0A0A0A"/>
-          <w:sz w:val="20"/>
-          <w:szCs w:val="20"/>
-        </w:rPr>
-      </w:pPr>
-      <w:r>
-        <w:rPr>
-          <w:rFonts w:ascii="Arial" w:eastAsia="Times New Roman" w:hAnsi="Arial" w:cs="Arial"/>
-          <w:color w:val="0A0A0A"/>
-          <w:sz w:val="20"/>
-          <w:szCs w:val="20"/>
+        <w:jc w:val="both"/>
+        <w:rPr>
+          <w:rFonts w:ascii="Arial" w:eastAsia="Times New Roman" w:hAnsi="Arial" w:cs="Arial"/>
+          <w:b/>
+          <w:bCs/>
+          <w:color w:val="0A0A0A"/>
+          <w:sz w:val="24"/>
+          <w:szCs w:val="24"/>
+        </w:rPr>
+      </w:pPr>
+      <w:r>
+        <w:rPr>
+          <w:rFonts w:ascii="Arial" w:eastAsia="Times New Roman" w:hAnsi="Arial" w:cs="Arial"/>
+          <w:b/>
+          <w:bCs/>
+          <w:color w:val="0A0A0A"/>
+          <w:sz w:val="24"/>
+          <w:szCs w:val="24"/>
         </w:rPr>
         <w:t>Comments and Suggestions for Authors</w:t>
       </w:r>
@@ -1529,128 +1613,53 @@
     <w:p>
       <w:pPr>
         <w:spacing w:before="100" w:beforeAutospacing="1" w:after="100" w:afterAutospacing="1" w:line="240" w:lineRule="auto"/>
-        <w:rPr>
-          <w:rFonts w:ascii="Arial" w:eastAsia="Times New Roman" w:hAnsi="Arial" w:cs="Arial"/>
-          <w:color w:val="0A0A0A"/>
-          <w:sz w:val="20"/>
-          <w:szCs w:val="20"/>
-        </w:rPr>
-      </w:pPr>
-      <w:r>
-        <w:rPr>
-          <w:rFonts w:ascii="Arial" w:eastAsia="Times New Roman" w:hAnsi="Arial" w:cs="Arial"/>
-          <w:color w:val="0A0A0A"/>
-          <w:sz w:val="20"/>
-          <w:szCs w:val="20"/>
-          <w:lang w:val="en-US"/>
-        </w:rPr>
-        <w:t xml:space="preserve">The reviewed manuscript concerns the variability of the basic soil properties (mechanical composition, soil bulk density, organic </w:t>
-      </w:r>
-      <w:proofErr w:type="spellStart"/>
-      <w:r>
-        <w:rPr>
-          <w:rFonts w:ascii="Arial" w:eastAsia="Times New Roman" w:hAnsi="Arial" w:cs="Arial"/>
-          <w:color w:val="0A0A0A"/>
-          <w:sz w:val="20"/>
-          <w:szCs w:val="20"/>
-          <w:lang w:val="en-US"/>
-        </w:rPr>
-        <w:t>mater</w:t>
-      </w:r>
-      <w:proofErr w:type="spellEnd"/>
-      <w:r>
-        <w:rPr>
-          <w:rFonts w:ascii="Arial" w:eastAsia="Times New Roman" w:hAnsi="Arial" w:cs="Arial"/>
-          <w:color w:val="0A0A0A"/>
-          <w:sz w:val="20"/>
-          <w:szCs w:val="20"/>
-          <w:lang w:val="en-US"/>
-        </w:rPr>
-        <w:t xml:space="preserve"> content) as well as soil hydraulic conductivity and water repellency index. Measured values of soil penetration resistance were used for establishing four treatments (measuring points) where soil properties were measured. The study was conducted on </w:t>
-      </w:r>
-      <w:proofErr w:type="gramStart"/>
-      <w:r>
-        <w:rPr>
-          <w:rFonts w:ascii="Arial" w:eastAsia="Times New Roman" w:hAnsi="Arial" w:cs="Arial"/>
-          <w:color w:val="0A0A0A"/>
-          <w:sz w:val="20"/>
-          <w:szCs w:val="20"/>
-          <w:lang w:val="en-US"/>
-        </w:rPr>
-        <w:t>coarse</w:t>
-      </w:r>
-      <w:proofErr w:type="gramEnd"/>
-      <w:r>
-        <w:rPr>
-          <w:rFonts w:ascii="Arial" w:eastAsia="Times New Roman" w:hAnsi="Arial" w:cs="Arial"/>
-          <w:color w:val="0A0A0A"/>
-          <w:sz w:val="20"/>
-          <w:szCs w:val="20"/>
-          <w:lang w:val="en-US"/>
-        </w:rPr>
-        <w:t xml:space="preserve">-textured Inceptisol on a farm in central Chile, in a fallow-maize rotation under conventional tillage. The results of measured data were analyzed using statistical methods (kriging, ANOVA, regression). The reviewed manuscript is thematically appropriate for “Soil Systems” journal. The manuscript is well </w:t>
-      </w:r>
-      <w:proofErr w:type="gramStart"/>
-      <w:r>
-        <w:rPr>
-          <w:rFonts w:ascii="Arial" w:eastAsia="Times New Roman" w:hAnsi="Arial" w:cs="Arial"/>
-          <w:color w:val="0A0A0A"/>
-          <w:sz w:val="20"/>
-          <w:szCs w:val="20"/>
-          <w:lang w:val="en-US"/>
-        </w:rPr>
-        <w:t>written</w:t>
-      </w:r>
-      <w:proofErr w:type="gramEnd"/>
-      <w:r>
-        <w:rPr>
-          <w:rFonts w:ascii="Arial" w:eastAsia="Times New Roman" w:hAnsi="Arial" w:cs="Arial"/>
-          <w:color w:val="0A0A0A"/>
-          <w:sz w:val="20"/>
-          <w:szCs w:val="20"/>
-          <w:lang w:val="en-US"/>
-        </w:rPr>
-        <w:t xml:space="preserve"> and the overall layout of the work is correct and legible. The introduction provides sufficient background and supports the research topic of the study. The description of the research methodology used is accurate, however requires some additional information. Discussion is well </w:t>
-      </w:r>
-      <w:proofErr w:type="gramStart"/>
-      <w:r>
-        <w:rPr>
-          <w:rFonts w:ascii="Arial" w:eastAsia="Times New Roman" w:hAnsi="Arial" w:cs="Arial"/>
-          <w:color w:val="0A0A0A"/>
-          <w:sz w:val="20"/>
-          <w:szCs w:val="20"/>
-          <w:lang w:val="en-US"/>
-        </w:rPr>
-        <w:t>written</w:t>
-      </w:r>
-      <w:proofErr w:type="gramEnd"/>
-      <w:r>
-        <w:rPr>
-          <w:rFonts w:ascii="Arial" w:eastAsia="Times New Roman" w:hAnsi="Arial" w:cs="Arial"/>
-          <w:color w:val="0A0A0A"/>
-          <w:sz w:val="20"/>
-          <w:szCs w:val="20"/>
-          <w:lang w:val="en-US"/>
-        </w:rPr>
-        <w:t xml:space="preserve"> and conclusions presented are result from the conducted research and analysis</w:t>
+        <w:jc w:val="both"/>
+        <w:rPr>
+          <w:rFonts w:ascii="Arial" w:eastAsia="Times New Roman" w:hAnsi="Arial" w:cs="Arial"/>
+          <w:color w:val="0A0A0A"/>
+          <w:sz w:val="24"/>
+          <w:szCs w:val="24"/>
+        </w:rPr>
+      </w:pPr>
+      <w:r>
+        <w:rPr>
+          <w:rFonts w:ascii="Arial" w:eastAsia="Times New Roman" w:hAnsi="Arial" w:cs="Arial"/>
+          <w:color w:val="0A0A0A"/>
+          <w:sz w:val="24"/>
+          <w:szCs w:val="24"/>
+          <w:lang w:val="en-US"/>
+        </w:rPr>
+        <w:t xml:space="preserve">The reviewed manuscript concerns the variability of the basic soil properties (mechanical composition, soil bulk density, organic mater content) as well as soil hydraulic conductivity and water repellency index. Measured values of soil penetration resistance were used for establishing four treatments (measuring points) where soil properties were measured. The study was conducted on coarse-textured Inceptisol on a farm in central Chile, in a fallow-maize rotation under conventional tillage. The results of measured data were analyzed using statistical methods (kriging, ANOVA, regression). </w:t>
+      </w:r>
+      <w:r>
+        <w:rPr>
+          <w:rFonts w:ascii="Arial" w:eastAsia="Times New Roman" w:hAnsi="Arial" w:cs="Arial"/>
+          <w:color w:val="0A0A0A"/>
+          <w:sz w:val="24"/>
+          <w:szCs w:val="24"/>
+          <w:lang w:val="en-US"/>
+        </w:rPr>
+        <w:lastRenderedPageBreak/>
+        <w:t>The reviewed manuscript is thematically appropriate for “Soil Systems” journal. The manuscript is well written and the overall layout of the work is correct and legible. The introduction provides sufficient background and supports the research topic of the study. The description of the research methodology used is accurate, however requires some additional information. Discussion is well written and conclusions presented are result from the conducted research and analysis</w:t>
       </w:r>
     </w:p>
     <w:p>
       <w:pPr>
         <w:spacing w:before="100" w:beforeAutospacing="1" w:after="100" w:afterAutospacing="1" w:line="240" w:lineRule="auto"/>
-        <w:rPr>
-          <w:rFonts w:ascii="Arial" w:eastAsia="Times New Roman" w:hAnsi="Arial" w:cs="Arial"/>
-          <w:color w:val="0A0A0A"/>
-          <w:sz w:val="20"/>
-          <w:szCs w:val="20"/>
-        </w:rPr>
-      </w:pPr>
-      <w:r>
-        <w:rPr>
-          <w:rFonts w:ascii="Arial" w:eastAsia="Times New Roman" w:hAnsi="Arial" w:cs="Arial"/>
-          <w:color w:val="0A0A0A"/>
-          <w:sz w:val="20"/>
-          <w:szCs w:val="20"/>
+        <w:jc w:val="both"/>
+        <w:rPr>
+          <w:rFonts w:ascii="Arial" w:eastAsia="Times New Roman" w:hAnsi="Arial" w:cs="Arial"/>
+          <w:color w:val="0A0A0A"/>
+          <w:sz w:val="24"/>
+          <w:szCs w:val="24"/>
+        </w:rPr>
+      </w:pPr>
+      <w:r>
+        <w:rPr>
+          <w:rFonts w:ascii="Arial" w:eastAsia="Times New Roman" w:hAnsi="Arial" w:cs="Arial"/>
+          <w:color w:val="0A0A0A"/>
+          <w:sz w:val="24"/>
+          <w:szCs w:val="24"/>
           <w:lang w:val="en-US"/>
         </w:rPr>
         <w:t> </w:t>
@@ -1659,19 +1668,24 @@
     <w:p>
       <w:pPr>
         <w:spacing w:before="100" w:beforeAutospacing="1" w:after="100" w:afterAutospacing="1" w:line="240" w:lineRule="auto"/>
-        <w:rPr>
-          <w:rFonts w:ascii="Arial" w:eastAsia="Times New Roman" w:hAnsi="Arial" w:cs="Arial"/>
-          <w:color w:val="0A0A0A"/>
-          <w:sz w:val="20"/>
-          <w:szCs w:val="20"/>
-        </w:rPr>
-      </w:pPr>
-      <w:r>
-        <w:rPr>
-          <w:rFonts w:ascii="Arial" w:eastAsia="Times New Roman" w:hAnsi="Arial" w:cs="Arial"/>
-          <w:color w:val="0A0A0A"/>
-          <w:sz w:val="20"/>
-          <w:szCs w:val="20"/>
+        <w:jc w:val="both"/>
+        <w:rPr>
+          <w:rFonts w:ascii="Arial" w:eastAsia="Times New Roman" w:hAnsi="Arial" w:cs="Arial"/>
+          <w:b/>
+          <w:bCs/>
+          <w:color w:val="0A0A0A"/>
+          <w:sz w:val="24"/>
+          <w:szCs w:val="24"/>
+        </w:rPr>
+      </w:pPr>
+      <w:r>
+        <w:rPr>
+          <w:rFonts w:ascii="Arial" w:eastAsia="Times New Roman" w:hAnsi="Arial" w:cs="Arial"/>
+          <w:b/>
+          <w:bCs/>
+          <w:color w:val="0A0A0A"/>
+          <w:sz w:val="24"/>
+          <w:szCs w:val="24"/>
           <w:lang w:val="en-US"/>
         </w:rPr>
         <w:t>Comments (suggestions):</w:t>
@@ -1680,20 +1694,21 @@
     <w:p>
       <w:pPr>
         <w:spacing w:before="100" w:beforeAutospacing="1" w:after="100" w:afterAutospacing="1" w:line="240" w:lineRule="auto"/>
-        <w:rPr>
-          <w:rFonts w:ascii="Arial" w:eastAsia="Times New Roman" w:hAnsi="Arial" w:cs="Arial"/>
-          <w:color w:val="0A0A0A"/>
-          <w:sz w:val="20"/>
-          <w:szCs w:val="20"/>
-        </w:rPr>
-      </w:pPr>
-      <w:r>
-        <w:rPr>
-          <w:rFonts w:ascii="Arial" w:eastAsia="Times New Roman" w:hAnsi="Arial" w:cs="Arial"/>
-          <w:color w:val="0A0A0A"/>
-          <w:sz w:val="20"/>
-          <w:szCs w:val="20"/>
-          <w:highlight w:val="yellow"/>
+        <w:jc w:val="both"/>
+        <w:rPr>
+          <w:rFonts w:ascii="Arial" w:eastAsia="Times New Roman" w:hAnsi="Arial" w:cs="Arial"/>
+          <w:color w:val="0A0A0A"/>
+          <w:sz w:val="24"/>
+          <w:szCs w:val="24"/>
+          <w:lang w:val="en-US"/>
+        </w:rPr>
+      </w:pPr>
+      <w:r>
+        <w:rPr>
+          <w:rFonts w:ascii="Arial" w:eastAsia="Times New Roman" w:hAnsi="Arial" w:cs="Arial"/>
+          <w:color w:val="0A0A0A"/>
+          <w:sz w:val="24"/>
+          <w:szCs w:val="24"/>
           <w:lang w:val="en-US"/>
         </w:rPr>
         <w:t>In Fig.1 and 2 please add scale of the map.  On Fig. 2 please mark location “four treatments”</w:t>
@@ -1702,65 +1717,173 @@
     <w:p>
       <w:pPr>
         <w:spacing w:before="100" w:beforeAutospacing="1" w:after="100" w:afterAutospacing="1" w:line="240" w:lineRule="auto"/>
-        <w:rPr>
-          <w:rFonts w:ascii="Arial" w:eastAsia="Times New Roman" w:hAnsi="Arial" w:cs="Arial"/>
-          <w:color w:val="0A0A0A"/>
-          <w:sz w:val="20"/>
-          <w:szCs w:val="20"/>
-        </w:rPr>
-      </w:pPr>
-      <w:r>
-        <w:rPr>
-          <w:rFonts w:ascii="Arial" w:eastAsia="Times New Roman" w:hAnsi="Arial" w:cs="Arial"/>
-          <w:color w:val="0A0A0A"/>
-          <w:sz w:val="20"/>
-          <w:szCs w:val="20"/>
-          <w:highlight w:val="yellow"/>
-          <w:lang w:val="en-US"/>
-        </w:rPr>
-        <w:t xml:space="preserve">Please clarified how many samples were used for determination of mechanical composition, BD, </w:t>
-      </w:r>
-      <w:proofErr w:type="gramStart"/>
-      <w:r>
-        <w:rPr>
-          <w:rFonts w:ascii="Arial" w:eastAsia="Times New Roman" w:hAnsi="Arial" w:cs="Arial"/>
-          <w:color w:val="0A0A0A"/>
-          <w:sz w:val="20"/>
-          <w:szCs w:val="20"/>
-          <w:highlight w:val="yellow"/>
-          <w:lang w:val="en-US"/>
-        </w:rPr>
-        <w:t>OM</w:t>
-      </w:r>
-      <w:proofErr w:type="gramEnd"/>
-      <w:r>
-        <w:rPr>
-          <w:rFonts w:ascii="Arial" w:eastAsia="Times New Roman" w:hAnsi="Arial" w:cs="Arial"/>
-          <w:color w:val="0A0A0A"/>
-          <w:sz w:val="20"/>
-          <w:szCs w:val="20"/>
-          <w:highlight w:val="yellow"/>
-          <w:lang w:val="en-US"/>
-        </w:rPr>
-        <w:t xml:space="preserve"> and R. Line 128 – 32 samples for hydraulic conductivity, how many samples were used for other characteristics?</w:t>
+        <w:jc w:val="both"/>
+        <w:rPr>
+          <w:rFonts w:ascii="Arial" w:eastAsia="Times New Roman" w:hAnsi="Arial" w:cs="Arial"/>
+          <w:color w:val="0A0A0A"/>
+          <w:sz w:val="24"/>
+          <w:szCs w:val="24"/>
+          <w:lang w:val="en-US"/>
+        </w:rPr>
+      </w:pPr>
+      <w:r>
+        <w:rPr>
+          <w:rFonts w:ascii="Arial" w:eastAsia="Times New Roman" w:hAnsi="Arial" w:cs="Arial"/>
+          <w:color w:val="0A0A0A"/>
+          <w:sz w:val="24"/>
+          <w:szCs w:val="24"/>
+        </w:rPr>
+        <w:tab/>
+      </w:r>
+      <w:r>
+        <w:rPr>
+          <w:rFonts w:ascii="Arial" w:eastAsia="Times New Roman" w:hAnsi="Arial" w:cs="Arial"/>
+          <w:color w:val="0A0A0A"/>
+          <w:sz w:val="24"/>
+          <w:szCs w:val="24"/>
+          <w:lang w:val="en-US"/>
+        </w:rPr>
+        <w:t>Figures has been updated with the suggested changes</w:t>
+      </w:r>
+      <w:r>
+        <w:rPr>
+          <w:rFonts w:ascii="Arial" w:eastAsia="Times New Roman" w:hAnsi="Arial" w:cs="Arial"/>
+          <w:color w:val="0A0A0A"/>
+          <w:sz w:val="24"/>
+          <w:szCs w:val="24"/>
+          <w:lang w:val="en-US"/>
+        </w:rPr>
+        <w:t>.</w:t>
       </w:r>
     </w:p>
     <w:p>
       <w:pPr>
         <w:spacing w:before="100" w:beforeAutospacing="1" w:after="100" w:afterAutospacing="1" w:line="240" w:lineRule="auto"/>
-        <w:rPr>
-          <w:rFonts w:ascii="Arial" w:eastAsia="Times New Roman" w:hAnsi="Arial" w:cs="Arial"/>
-          <w:color w:val="0A0A0A"/>
-          <w:sz w:val="20"/>
-          <w:szCs w:val="20"/>
-        </w:rPr>
-      </w:pPr>
-      <w:r>
-        <w:rPr>
-          <w:rFonts w:ascii="Arial" w:eastAsia="Times New Roman" w:hAnsi="Arial" w:cs="Arial"/>
-          <w:color w:val="0A0A0A"/>
-          <w:sz w:val="20"/>
-          <w:szCs w:val="20"/>
+        <w:jc w:val="both"/>
+        <w:rPr>
+          <w:rFonts w:ascii="Arial" w:eastAsia="Times New Roman" w:hAnsi="Arial" w:cs="Arial"/>
+          <w:color w:val="0A0A0A"/>
+          <w:sz w:val="24"/>
+          <w:szCs w:val="24"/>
+          <w:lang w:val="en-US"/>
+        </w:rPr>
+      </w:pPr>
+      <w:r>
+        <w:rPr>
+          <w:rFonts w:ascii="Arial" w:eastAsia="Times New Roman" w:hAnsi="Arial" w:cs="Arial"/>
+          <w:color w:val="0A0A0A"/>
+          <w:sz w:val="24"/>
+          <w:szCs w:val="24"/>
+          <w:lang w:val="en-US"/>
+        </w:rPr>
+        <w:t>Please clarified how many samples were used for determination of mechanical composition, BD, OM and R. Line 128 – 32 samples for hydraulic conductivity, how many samples were used for other characteristics?</w:t>
+      </w:r>
+    </w:p>
+    <w:p>
+      <w:pPr>
+        <w:spacing w:before="100" w:beforeAutospacing="1" w:after="100" w:afterAutospacing="1" w:line="240" w:lineRule="auto"/>
+        <w:ind w:left="720"/>
+        <w:jc w:val="both"/>
+        <w:rPr>
+          <w:rFonts w:ascii="Arial" w:eastAsia="Times New Roman" w:hAnsi="Arial" w:cs="Arial"/>
+          <w:b/>
+          <w:bCs/>
+          <w:color w:val="0A0A0A"/>
+          <w:sz w:val="24"/>
+          <w:szCs w:val="24"/>
+          <w:lang w:val="en-US"/>
+        </w:rPr>
+      </w:pPr>
+      <w:r>
+        <w:rPr>
+          <w:rFonts w:ascii="Arial" w:eastAsia="Times New Roman" w:hAnsi="Arial" w:cs="Arial"/>
+          <w:color w:val="0A0A0A"/>
+          <w:sz w:val="24"/>
+          <w:szCs w:val="24"/>
+          <w:lang w:val="en-US"/>
+        </w:rPr>
+        <w:t>It was rewritten to improve readability as: “</w:t>
+      </w:r>
+      <w:r>
+        <w:rPr>
+          <w:rFonts w:ascii="Arial" w:hAnsi="Arial" w:cs="Arial"/>
+          <w:sz w:val="24"/>
+          <w:szCs w:val="24"/>
+        </w:rPr>
+        <w:t>In each PR zone, K was measured on the field for all four treatments with four replicates (n = 32). Complementary to each K measurement were collected undisturbed soil cylinders (heigh = 5 cm, diameter = 5.9 cm, volume = 136.7 cm</w:t>
+      </w:r>
+      <w:r>
+        <w:rPr>
+          <w:rFonts w:ascii="Arial" w:hAnsi="Arial" w:cs="Arial"/>
+          <w:sz w:val="24"/>
+          <w:szCs w:val="24"/>
+          <w:vertAlign w:val="superscript"/>
+        </w:rPr>
+        <w:t>3</w:t>
+      </w:r>
+      <w:r>
+        <w:rPr>
+          <w:rFonts w:ascii="Arial" w:hAnsi="Arial" w:cs="Arial"/>
+          <w:sz w:val="24"/>
+          <w:szCs w:val="24"/>
+        </w:rPr>
+        <w:t>) for the determination of hydrophobicity, disturbed soil samples at depths of 0 – 10 cm and 30 – 40 cm, and three disturbed cylinders for BD.</w:t>
+      </w:r>
+      <w:r>
+        <w:rPr>
+          <w:rFonts w:ascii="Arial" w:hAnsi="Arial" w:cs="Arial"/>
+          <w:sz w:val="24"/>
+          <w:szCs w:val="24"/>
+          <w:lang w:val="en-US"/>
+        </w:rPr>
+        <w:t xml:space="preserve">” </w:t>
+      </w:r>
+      <w:r>
+        <w:rPr>
+          <w:rFonts w:ascii="Arial" w:hAnsi="Arial" w:cs="Arial"/>
+          <w:sz w:val="24"/>
+          <w:szCs w:val="24"/>
+          <w:lang w:val="en-US"/>
+        </w:rPr>
+        <w:t>To summarize, n = 32 for all</w:t>
+      </w:r>
+      <w:r>
+        <w:rPr>
+          <w:rFonts w:ascii="Arial" w:hAnsi="Arial" w:cs="Arial"/>
+          <w:sz w:val="24"/>
+          <w:szCs w:val="24"/>
+          <w:lang w:val="en-US"/>
+        </w:rPr>
+        <w:t xml:space="preserve"> </w:t>
+      </w:r>
+      <w:r>
+        <w:rPr>
+          <w:rFonts w:ascii="Arial" w:hAnsi="Arial" w:cs="Arial"/>
+          <w:sz w:val="24"/>
+          <w:szCs w:val="24"/>
+          <w:lang w:val="en-US"/>
+        </w:rPr>
+        <w:t>(BD are composite samples).</w:t>
+      </w:r>
+    </w:p>
+    <w:p>
+      <w:pPr>
+        <w:spacing w:before="100" w:beforeAutospacing="1" w:after="100" w:afterAutospacing="1" w:line="240" w:lineRule="auto"/>
+        <w:jc w:val="both"/>
+        <w:rPr>
+          <w:rFonts w:ascii="Arial" w:eastAsia="Times New Roman" w:hAnsi="Arial" w:cs="Arial"/>
+          <w:color w:val="0A0A0A"/>
+          <w:sz w:val="24"/>
+          <w:szCs w:val="24"/>
+          <w:lang w:val="en-US"/>
+        </w:rPr>
+      </w:pPr>
+      <w:r>
+        <w:rPr>
+          <w:rFonts w:ascii="Arial" w:eastAsia="Times New Roman" w:hAnsi="Arial" w:cs="Arial"/>
+          <w:color w:val="0A0A0A"/>
+          <w:sz w:val="24"/>
+          <w:szCs w:val="24"/>
           <w:lang w:val="en-US"/>
         </w:rPr>
         <w:t>Line 185 – please add reference for Surfer 10, please specified what type of kriging was used for interpolation.</w:t>
@@ -1769,299 +1892,637 @@
     <w:p>
       <w:pPr>
         <w:spacing w:before="100" w:beforeAutospacing="1" w:after="100" w:afterAutospacing="1" w:line="240" w:lineRule="auto"/>
-        <w:rPr>
-          <w:rFonts w:ascii="Arial" w:eastAsia="Times New Roman" w:hAnsi="Arial" w:cs="Arial"/>
-          <w:color w:val="0A0A0A"/>
-          <w:sz w:val="20"/>
-          <w:szCs w:val="20"/>
-        </w:rPr>
-      </w:pPr>
-      <w:r>
-        <w:rPr>
-          <w:rFonts w:ascii="Arial" w:eastAsia="Times New Roman" w:hAnsi="Arial" w:cs="Arial"/>
-          <w:color w:val="0A0A0A"/>
-          <w:sz w:val="20"/>
-          <w:szCs w:val="20"/>
+        <w:ind w:left="720"/>
+        <w:jc w:val="both"/>
+        <w:rPr>
+          <w:rFonts w:ascii="Arial" w:eastAsia="Times New Roman" w:hAnsi="Arial" w:cs="Arial"/>
+          <w:color w:val="0A0A0A"/>
+          <w:sz w:val="24"/>
+          <w:szCs w:val="24"/>
+        </w:rPr>
+      </w:pPr>
+      <w:r>
+        <w:rPr>
+          <w:rFonts w:ascii="Arial" w:eastAsia="Times New Roman" w:hAnsi="Arial" w:cs="Arial"/>
+          <w:color w:val="0A0A0A"/>
+          <w:sz w:val="24"/>
+          <w:szCs w:val="24"/>
+          <w:lang w:val="en-US"/>
+        </w:rPr>
+        <w:t>The interpolation was done again in R to improve the reproducibility of the analysis using ordinary kriging (as in the previous version</w:t>
+      </w:r>
+      <w:r>
+        <w:rPr>
+          <w:rFonts w:ascii="Arial" w:eastAsia="Times New Roman" w:hAnsi="Arial" w:cs="Arial"/>
+          <w:color w:val="0A0A0A"/>
+          <w:sz w:val="24"/>
+          <w:szCs w:val="24"/>
+          <w:lang w:val="en-US"/>
+        </w:rPr>
+        <w:t>).</w:t>
+      </w:r>
+    </w:p>
+    <w:p>
+      <w:pPr>
+        <w:spacing w:before="100" w:beforeAutospacing="1" w:after="100" w:afterAutospacing="1" w:line="240" w:lineRule="auto"/>
+        <w:jc w:val="both"/>
+        <w:rPr>
+          <w:rFonts w:ascii="Arial" w:eastAsia="Times New Roman" w:hAnsi="Arial" w:cs="Arial"/>
+          <w:color w:val="0A0A0A"/>
+          <w:sz w:val="24"/>
+          <w:szCs w:val="24"/>
+          <w:lang w:val="en-US"/>
+        </w:rPr>
+      </w:pPr>
+      <w:r>
+        <w:rPr>
+          <w:rFonts w:ascii="Arial" w:eastAsia="Times New Roman" w:hAnsi="Arial" w:cs="Arial"/>
+          <w:color w:val="0A0A0A"/>
+          <w:sz w:val="24"/>
+          <w:szCs w:val="24"/>
           <w:lang w:val="en-US"/>
         </w:rPr>
         <w:t>Line 207 – please add reference for R package</w:t>
       </w:r>
+      <w:r>
+        <w:rPr>
+          <w:rFonts w:ascii="Arial" w:eastAsia="Times New Roman" w:hAnsi="Arial" w:cs="Arial"/>
+          <w:color w:val="0A0A0A"/>
+          <w:sz w:val="24"/>
+          <w:szCs w:val="24"/>
+          <w:lang w:val="en-US"/>
+        </w:rPr>
+        <w:t>.</w:t>
+      </w:r>
     </w:p>
     <w:p>
       <w:pPr>
         <w:spacing w:before="100" w:beforeAutospacing="1" w:after="100" w:afterAutospacing="1" w:line="240" w:lineRule="auto"/>
-        <w:rPr>
-          <w:rFonts w:ascii="Arial" w:eastAsia="Times New Roman" w:hAnsi="Arial" w:cs="Arial"/>
-          <w:color w:val="0A0A0A"/>
-          <w:sz w:val="20"/>
-          <w:szCs w:val="20"/>
-        </w:rPr>
-      </w:pPr>
-      <w:r>
-        <w:rPr>
-          <w:rFonts w:ascii="Arial" w:eastAsia="Times New Roman" w:hAnsi="Arial" w:cs="Arial"/>
-          <w:color w:val="0A0A0A"/>
-          <w:sz w:val="20"/>
-          <w:szCs w:val="20"/>
+        <w:ind w:firstLine="720"/>
+        <w:jc w:val="both"/>
+        <w:rPr>
+          <w:rFonts w:ascii="Arial" w:eastAsia="Times New Roman" w:hAnsi="Arial" w:cs="Arial"/>
+          <w:color w:val="0A0A0A"/>
+          <w:sz w:val="24"/>
+          <w:szCs w:val="24"/>
+        </w:rPr>
+      </w:pPr>
+      <w:r>
+        <w:rPr>
+          <w:rFonts w:ascii="Arial" w:eastAsia="Times New Roman" w:hAnsi="Arial" w:cs="Arial"/>
+          <w:color w:val="0A0A0A"/>
+          <w:sz w:val="24"/>
+          <w:szCs w:val="24"/>
+          <w:lang w:val="en"/>
+        </w:rPr>
+        <w:t>The comment has been included.</w:t>
+      </w:r>
+    </w:p>
+    <w:p>
+      <w:pPr>
+        <w:spacing w:before="100" w:beforeAutospacing="1" w:after="100" w:afterAutospacing="1" w:line="240" w:lineRule="auto"/>
+        <w:jc w:val="both"/>
+        <w:rPr>
+          <w:rFonts w:ascii="Arial" w:eastAsia="Times New Roman" w:hAnsi="Arial" w:cs="Arial"/>
+          <w:color w:val="0A0A0A"/>
+          <w:sz w:val="24"/>
+          <w:szCs w:val="24"/>
+          <w:lang w:val="en-US"/>
+        </w:rPr>
+      </w:pPr>
+      <w:r>
+        <w:rPr>
+          <w:rFonts w:ascii="Arial" w:eastAsia="Times New Roman" w:hAnsi="Arial" w:cs="Arial"/>
+          <w:color w:val="0A0A0A"/>
+          <w:sz w:val="24"/>
+          <w:szCs w:val="24"/>
+          <w:lang w:val="en-US"/>
+        </w:rPr>
+        <w:t>Please specified the median value of PR which was used for division of PR into high and low class. I cannot find what does it mean high and low PR values.</w:t>
+      </w:r>
+    </w:p>
+    <w:p>
+      <w:pPr>
+        <w:spacing w:before="100" w:beforeAutospacing="1" w:after="100" w:afterAutospacing="1" w:line="240" w:lineRule="auto"/>
+        <w:ind w:left="720"/>
+        <w:jc w:val="both"/>
+        <w:rPr>
+          <w:rFonts w:ascii="Arial" w:eastAsia="Times New Roman" w:hAnsi="Arial" w:cs="Arial"/>
+          <w:color w:val="0A0A0A"/>
+          <w:sz w:val="24"/>
+          <w:szCs w:val="24"/>
+          <w:lang w:val="en-US"/>
+        </w:rPr>
+      </w:pPr>
+      <w:r>
+        <w:rPr>
+          <w:rFonts w:ascii="Arial" w:eastAsia="Times New Roman" w:hAnsi="Arial" w:cs="Arial"/>
+          <w:color w:val="0A0A0A"/>
+          <w:sz w:val="24"/>
+          <w:szCs w:val="24"/>
+          <w:lang w:val="en-US"/>
+        </w:rPr>
+        <w:t xml:space="preserve">It was added in the method as median and is the cut-off threshold of the intervals in the results section (median = </w:t>
+      </w:r>
+      <w:bookmarkStart w:id="0" w:name="_Hlk114152409"/>
+      <w:r>
+        <w:rPr>
+          <w:rFonts w:ascii="Arial" w:eastAsia="Times New Roman" w:hAnsi="Arial" w:cs="Arial"/>
+          <w:color w:val="0A0A0A"/>
+          <w:sz w:val="24"/>
+          <w:szCs w:val="24"/>
+          <w:lang w:val="en-US"/>
+        </w:rPr>
+        <w:t>485000 Pa</w:t>
+      </w:r>
+      <w:bookmarkEnd w:id="0"/>
+      <w:r>
+        <w:rPr>
+          <w:rFonts w:ascii="Arial" w:eastAsia="Times New Roman" w:hAnsi="Arial" w:cs="Arial"/>
+          <w:color w:val="0A0A0A"/>
+          <w:sz w:val="24"/>
+          <w:szCs w:val="24"/>
+          <w:lang w:val="en-US"/>
+        </w:rPr>
+        <w:t>).</w:t>
+      </w:r>
+    </w:p>
+    <w:p>
+      <w:pPr>
+        <w:spacing w:before="100" w:beforeAutospacing="1" w:after="100" w:afterAutospacing="1" w:line="240" w:lineRule="auto"/>
+        <w:jc w:val="both"/>
+        <w:rPr>
+          <w:rFonts w:ascii="Arial" w:eastAsia="Times New Roman" w:hAnsi="Arial" w:cs="Arial"/>
+          <w:color w:val="0A0A0A"/>
+          <w:sz w:val="24"/>
+          <w:szCs w:val="24"/>
+          <w:lang w:val="en-US"/>
+        </w:rPr>
+      </w:pPr>
+      <w:r>
+        <w:rPr>
+          <w:rFonts w:ascii="Arial" w:eastAsia="Times New Roman" w:hAnsi="Arial" w:cs="Arial"/>
+          <w:color w:val="0A0A0A"/>
+          <w:sz w:val="24"/>
+          <w:szCs w:val="24"/>
+          <w:lang w:val="en-US"/>
+        </w:rPr>
+        <w:t>For me caption of Fig. 2 is not clear. I do not see “Average areas”</w:t>
+      </w:r>
+      <w:r>
+        <w:rPr>
+          <w:rFonts w:ascii="Arial" w:eastAsia="Times New Roman" w:hAnsi="Arial" w:cs="Arial"/>
+          <w:color w:val="0A0A0A"/>
+          <w:sz w:val="24"/>
+          <w:szCs w:val="24"/>
+          <w:lang w:val="en-US"/>
+        </w:rPr>
+        <w:t>.</w:t>
+      </w:r>
+    </w:p>
+    <w:p>
+      <w:pPr>
+        <w:spacing w:before="100" w:beforeAutospacing="1" w:after="100" w:afterAutospacing="1" w:line="240" w:lineRule="auto"/>
+        <w:jc w:val="both"/>
+        <w:rPr>
+          <w:rFonts w:ascii="Arial" w:eastAsia="Times New Roman" w:hAnsi="Arial" w:cs="Arial"/>
+          <w:color w:val="0A0A0A"/>
+          <w:sz w:val="24"/>
+          <w:szCs w:val="24"/>
+        </w:rPr>
+      </w:pPr>
+      <w:r>
+        <w:rPr>
+          <w:rFonts w:ascii="Arial" w:eastAsia="Times New Roman" w:hAnsi="Arial" w:cs="Arial"/>
+          <w:color w:val="0A0A0A"/>
+          <w:sz w:val="24"/>
+          <w:szCs w:val="24"/>
+          <w:lang w:val="en-US"/>
+        </w:rPr>
+        <w:tab/>
+        <w:t>Has been changed to “Average values”</w:t>
+      </w:r>
+      <w:r>
+        <w:rPr>
+          <w:rFonts w:ascii="Arial" w:eastAsia="Times New Roman" w:hAnsi="Arial" w:cs="Arial"/>
+          <w:color w:val="0A0A0A"/>
+          <w:sz w:val="24"/>
+          <w:szCs w:val="24"/>
+          <w:lang w:val="en-US"/>
+        </w:rPr>
+        <w:t>.</w:t>
+      </w:r>
+    </w:p>
+    <w:p>
+      <w:pPr>
+        <w:spacing w:before="100" w:beforeAutospacing="1" w:after="100" w:afterAutospacing="1" w:line="240" w:lineRule="auto"/>
+        <w:jc w:val="both"/>
+        <w:rPr>
+          <w:rFonts w:ascii="Arial" w:eastAsia="Times New Roman" w:hAnsi="Arial" w:cs="Arial"/>
+          <w:color w:val="0A0A0A"/>
+          <w:sz w:val="24"/>
+          <w:szCs w:val="24"/>
+          <w:lang w:val="en-US"/>
+        </w:rPr>
+      </w:pPr>
+      <w:r>
+        <w:rPr>
+          <w:rFonts w:ascii="Arial" w:eastAsia="Times New Roman" w:hAnsi="Arial" w:cs="Arial"/>
+          <w:color w:val="0A0A0A"/>
+          <w:sz w:val="24"/>
+          <w:szCs w:val="24"/>
+          <w:lang w:val="en-US"/>
+        </w:rPr>
+        <w:t>What type ANOVA was used for the analysis of the data?  One-way? Why not 3-way (zone, treatment, position)?</w:t>
+      </w:r>
+    </w:p>
+    <w:p>
+      <w:pPr>
+        <w:spacing w:before="100" w:beforeAutospacing="1" w:after="100" w:afterAutospacing="1" w:line="240" w:lineRule="auto"/>
+        <w:ind w:left="720"/>
+        <w:jc w:val="both"/>
+        <w:rPr>
+          <w:rFonts w:ascii="Arial" w:eastAsia="Times New Roman" w:hAnsi="Arial" w:cs="Arial"/>
+          <w:color w:val="0A0A0A"/>
+          <w:sz w:val="24"/>
+          <w:szCs w:val="24"/>
+          <w:lang w:val="en-US"/>
+        </w:rPr>
+      </w:pPr>
+      <w:r>
+        <w:rPr>
+          <w:rFonts w:ascii="Arial" w:eastAsia="Times New Roman" w:hAnsi="Arial" w:cs="Arial"/>
+          <w:color w:val="0A0A0A"/>
+          <w:sz w:val="24"/>
+          <w:szCs w:val="24"/>
           <w:lang w:val="en-US"/>
         </w:rPr>
         <w:lastRenderedPageBreak/>
-        <w:t xml:space="preserve">Please specified the median value of PR which was used for division of PR into high and low class. I cannot find what does it </w:t>
-      </w:r>
-      <w:proofErr w:type="gramStart"/>
-      <w:r>
-        <w:rPr>
-          <w:rFonts w:ascii="Arial" w:eastAsia="Times New Roman" w:hAnsi="Arial" w:cs="Arial"/>
-          <w:color w:val="0A0A0A"/>
-          <w:sz w:val="20"/>
-          <w:szCs w:val="20"/>
-          <w:lang w:val="en-US"/>
-        </w:rPr>
-        <w:t>mean  high</w:t>
-      </w:r>
-      <w:proofErr w:type="gramEnd"/>
-      <w:r>
-        <w:rPr>
-          <w:rFonts w:ascii="Arial" w:eastAsia="Times New Roman" w:hAnsi="Arial" w:cs="Arial"/>
-          <w:color w:val="0A0A0A"/>
-          <w:sz w:val="20"/>
-          <w:szCs w:val="20"/>
-          <w:lang w:val="en-US"/>
-        </w:rPr>
-        <w:t xml:space="preserve"> and low PR values.</w:t>
-      </w:r>
-    </w:p>
-    <w:p>
-      <w:pPr>
-        <w:spacing w:before="100" w:beforeAutospacing="1" w:after="100" w:afterAutospacing="1" w:line="240" w:lineRule="auto"/>
-        <w:rPr>
-          <w:rFonts w:ascii="Arial" w:eastAsia="Times New Roman" w:hAnsi="Arial" w:cs="Arial"/>
-          <w:color w:val="0A0A0A"/>
-          <w:sz w:val="20"/>
-          <w:szCs w:val="20"/>
-        </w:rPr>
-      </w:pPr>
-      <w:r>
-        <w:rPr>
-          <w:rFonts w:ascii="Arial" w:eastAsia="Times New Roman" w:hAnsi="Arial" w:cs="Arial"/>
-          <w:color w:val="0A0A0A"/>
-          <w:sz w:val="20"/>
-          <w:szCs w:val="20"/>
-          <w:lang w:val="en-US"/>
-        </w:rPr>
-        <w:t>For me caption of Fig. 2 is not clear. I do not see “Average areas”</w:t>
-      </w:r>
-    </w:p>
-    <w:p>
-      <w:pPr>
-        <w:spacing w:before="100" w:beforeAutospacing="1" w:after="100" w:afterAutospacing="1" w:line="240" w:lineRule="auto"/>
-        <w:rPr>
-          <w:rFonts w:ascii="Arial" w:eastAsia="Times New Roman" w:hAnsi="Arial" w:cs="Arial"/>
-          <w:color w:val="0A0A0A"/>
-          <w:sz w:val="20"/>
-          <w:szCs w:val="20"/>
-        </w:rPr>
-      </w:pPr>
-      <w:r>
-        <w:rPr>
-          <w:rFonts w:ascii="Arial" w:eastAsia="Times New Roman" w:hAnsi="Arial" w:cs="Arial"/>
-          <w:color w:val="0A0A0A"/>
-          <w:sz w:val="20"/>
-          <w:szCs w:val="20"/>
-          <w:lang w:val="en-US"/>
-        </w:rPr>
-        <w:t xml:space="preserve">What </w:t>
-      </w:r>
-      <w:proofErr w:type="gramStart"/>
-      <w:r>
-        <w:rPr>
-          <w:rFonts w:ascii="Arial" w:eastAsia="Times New Roman" w:hAnsi="Arial" w:cs="Arial"/>
-          <w:color w:val="0A0A0A"/>
-          <w:sz w:val="20"/>
-          <w:szCs w:val="20"/>
-          <w:lang w:val="en-US"/>
-        </w:rPr>
-        <w:t>type</w:t>
-      </w:r>
-      <w:proofErr w:type="gramEnd"/>
-      <w:r>
-        <w:rPr>
-          <w:rFonts w:ascii="Arial" w:eastAsia="Times New Roman" w:hAnsi="Arial" w:cs="Arial"/>
-          <w:color w:val="0A0A0A"/>
-          <w:sz w:val="20"/>
-          <w:szCs w:val="20"/>
-          <w:lang w:val="en-US"/>
-        </w:rPr>
-        <w:t xml:space="preserve"> ANOVA was used for the analysis of the data?  One-way? Why not 3-way (zone, treatment, position)?</w:t>
+        <w:t>This has been a very valuable comment! Originally was a 1-way ANOVA for each factor, but thanks to your suggestion, I ran the models again as 3-way ANOVA and the factors turned out to be significant, thank you very much.</w:t>
       </w:r>
     </w:p>
     <w:p>
       <w:pPr>
         <w:shd w:val="clear" w:color="auto" w:fill="FDFDFD"/>
         <w:spacing w:before="100" w:beforeAutospacing="1" w:after="100" w:afterAutospacing="1" w:line="240" w:lineRule="auto"/>
-        <w:rPr>
-          <w:rFonts w:ascii="Arial" w:eastAsia="Times New Roman" w:hAnsi="Arial" w:cs="Arial"/>
-          <w:color w:val="0A0A0A"/>
-          <w:sz w:val="20"/>
-          <w:szCs w:val="20"/>
-        </w:rPr>
-      </w:pPr>
-      <w:r>
+        <w:jc w:val="both"/>
         <w:rPr>
           <w:rFonts w:ascii="Arial" w:eastAsia="Times New Roman" w:hAnsi="Arial" w:cs="Arial"/>
           <w:color w:val="000000"/>
-          <w:sz w:val="20"/>
-          <w:szCs w:val="20"/>
-          <w:lang w:val="en-US"/>
-        </w:rPr>
-        <w:t xml:space="preserve">In table 1 results of ANOVA analysis are presented as average values and SD. Why not 95% interval? The detection of the existence of the significant differences in Table 1 is not very clear to </w:t>
-      </w:r>
-      <w:proofErr w:type="gramStart"/>
+          <w:sz w:val="24"/>
+          <w:szCs w:val="24"/>
+          <w:lang w:val="en-US"/>
+        </w:rPr>
+      </w:pPr>
       <w:r>
         <w:rPr>
           <w:rFonts w:ascii="Arial" w:eastAsia="Times New Roman" w:hAnsi="Arial" w:cs="Arial"/>
           <w:color w:val="000000"/>
-          <w:sz w:val="20"/>
-          <w:szCs w:val="20"/>
-          <w:lang w:val="en-US"/>
-        </w:rPr>
-        <w:t>me  (</w:t>
-      </w:r>
-      <w:proofErr w:type="gramEnd"/>
+          <w:sz w:val="24"/>
+          <w:szCs w:val="24"/>
+          <w:lang w:val="en-US"/>
+        </w:rPr>
+        <w:t>In table 1 results of ANOVA analysis are presented as average values and SD. Why not 95% interval? The detection of the existence of the significant differences in Table 1 is not very clear to me  (some letters are italic bold, some not)</w:t>
+      </w:r>
       <w:r>
         <w:rPr>
           <w:rFonts w:ascii="Arial" w:eastAsia="Times New Roman" w:hAnsi="Arial" w:cs="Arial"/>
           <w:color w:val="000000"/>
-          <w:sz w:val="20"/>
-          <w:szCs w:val="20"/>
-          <w:lang w:val="en-US"/>
-        </w:rPr>
-        <w:t>some letters are italic bold, some not)</w:t>
-      </w:r>
-    </w:p>
-    <w:p>
-      <w:pPr>
+          <w:sz w:val="24"/>
+          <w:szCs w:val="24"/>
+          <w:lang w:val="en-US"/>
+        </w:rPr>
+        <w:t>.</w:t>
+      </w:r>
+    </w:p>
+    <w:p>
+      <w:pPr>
+        <w:shd w:val="clear" w:color="auto" w:fill="FDFDFD"/>
         <w:spacing w:before="100" w:beforeAutospacing="1" w:after="100" w:afterAutospacing="1" w:line="240" w:lineRule="auto"/>
-        <w:rPr>
-          <w:rFonts w:ascii="Arial" w:eastAsia="Times New Roman" w:hAnsi="Arial" w:cs="Arial"/>
-          <w:color w:val="0A0A0A"/>
-          <w:sz w:val="20"/>
-          <w:szCs w:val="20"/>
-        </w:rPr>
-      </w:pPr>
-      <w:r>
-        <w:rPr>
-          <w:rFonts w:ascii="Arial" w:eastAsia="Times New Roman" w:hAnsi="Arial" w:cs="Arial"/>
-          <w:color w:val="0A0A0A"/>
-          <w:sz w:val="20"/>
-          <w:szCs w:val="20"/>
+        <w:ind w:left="720"/>
+        <w:jc w:val="both"/>
+        <w:rPr>
+          <w:rFonts w:ascii="Arial" w:eastAsia="Times New Roman" w:hAnsi="Arial" w:cs="Arial"/>
+          <w:color w:val="0A0A0A"/>
+          <w:sz w:val="24"/>
+          <w:szCs w:val="24"/>
+        </w:rPr>
+      </w:pPr>
+      <w:r>
+        <w:rPr>
+          <w:rFonts w:ascii="Arial" w:eastAsia="Times New Roman" w:hAnsi="Arial" w:cs="Arial"/>
+          <w:color w:val="000000"/>
+          <w:sz w:val="24"/>
+          <w:szCs w:val="24"/>
+          <w:lang w:val="en-US"/>
+        </w:rPr>
+        <w:t>It can be presented as 95% intervals as an alternative, but to fit the information inside the table, we decided for a traditional mean</w:t>
+      </w:r>
+      <w:r>
+        <w:rPr>
+          <w:rFonts w:ascii="Arial" w:hAnsi="Arial" w:cs="Arial"/>
+          <w:sz w:val="24"/>
+          <w:szCs w:val="24"/>
+        </w:rPr>
+        <w:t>±</w:t>
+      </w:r>
+      <w:r>
+        <w:rPr>
+          <w:rFonts w:ascii="Arial" w:eastAsia="Times New Roman" w:hAnsi="Arial" w:cs="Arial"/>
+          <w:color w:val="000000"/>
+          <w:sz w:val="24"/>
+          <w:szCs w:val="24"/>
+          <w:lang w:val="en-US"/>
+        </w:rPr>
+        <w:t>sd</w:t>
+      </w:r>
+      <w:r>
+        <w:rPr>
+          <w:rFonts w:ascii="Arial" w:eastAsia="Times New Roman" w:hAnsi="Arial" w:cs="Arial"/>
+          <w:color w:val="000000"/>
+          <w:sz w:val="24"/>
+          <w:szCs w:val="24"/>
+          <w:lang w:val="en-US"/>
+        </w:rPr>
+        <w:t>. The italic/bold letter was just a formatting mistake.</w:t>
+      </w:r>
+    </w:p>
+    <w:p>
+      <w:pPr>
+        <w:spacing w:before="100" w:beforeAutospacing="1" w:after="100" w:afterAutospacing="1" w:line="240" w:lineRule="auto"/>
+        <w:jc w:val="both"/>
+        <w:rPr>
+          <w:rFonts w:ascii="Arial" w:eastAsia="Times New Roman" w:hAnsi="Arial" w:cs="Arial"/>
+          <w:color w:val="0A0A0A"/>
+          <w:sz w:val="24"/>
+          <w:szCs w:val="24"/>
           <w:lang w:val="en"/>
         </w:rPr>
-        <w:t>In Fig 6 – symbols OWT and WT should be explained (or changed)  </w:t>
+      </w:pPr>
+      <w:r>
+        <w:rPr>
+          <w:rFonts w:ascii="Arial" w:eastAsia="Times New Roman" w:hAnsi="Arial" w:cs="Arial"/>
+          <w:color w:val="0A0A0A"/>
+          <w:sz w:val="24"/>
+          <w:szCs w:val="24"/>
+          <w:lang w:val="en"/>
+        </w:rPr>
+        <w:t>In Fig 6 – symbols OWT and WT should be explained (or changed)</w:t>
+      </w:r>
+      <w:r>
+        <w:rPr>
+          <w:rFonts w:ascii="Arial" w:eastAsia="Times New Roman" w:hAnsi="Arial" w:cs="Arial"/>
+          <w:color w:val="0A0A0A"/>
+          <w:sz w:val="24"/>
+          <w:szCs w:val="24"/>
+          <w:lang w:val="en"/>
+        </w:rPr>
+        <w:t>.</w:t>
       </w:r>
     </w:p>
     <w:p>
       <w:pPr>
         <w:spacing w:before="100" w:beforeAutospacing="1" w:after="100" w:afterAutospacing="1" w:line="240" w:lineRule="auto"/>
-        <w:rPr>
-          <w:rFonts w:ascii="Arial" w:eastAsia="Times New Roman" w:hAnsi="Arial" w:cs="Arial"/>
-          <w:color w:val="0A0A0A"/>
-          <w:sz w:val="20"/>
-          <w:szCs w:val="20"/>
-        </w:rPr>
-      </w:pPr>
-      <w:r>
-        <w:rPr>
-          <w:rFonts w:ascii="Arial" w:eastAsia="Times New Roman" w:hAnsi="Arial" w:cs="Arial"/>
-          <w:color w:val="0A0A0A"/>
-          <w:sz w:val="20"/>
-          <w:szCs w:val="20"/>
+        <w:ind w:left="720"/>
+        <w:jc w:val="both"/>
+        <w:rPr>
+          <w:rFonts w:ascii="Arial" w:eastAsia="Times New Roman" w:hAnsi="Arial" w:cs="Arial"/>
+          <w:color w:val="0A0A0A"/>
+          <w:sz w:val="24"/>
+          <w:szCs w:val="24"/>
+        </w:rPr>
+      </w:pPr>
+      <w:r>
+        <w:rPr>
+          <w:rFonts w:ascii="Arial" w:eastAsia="Times New Roman" w:hAnsi="Arial" w:cs="Arial"/>
+          <w:color w:val="0A0A0A"/>
+          <w:sz w:val="24"/>
+          <w:szCs w:val="24"/>
           <w:lang w:val="en"/>
         </w:rPr>
+        <w:t xml:space="preserve">The symbols had been homogenized, now OWT/OT (out-of-the-wheel-track) and IWT/IT (in-the-wheel-track) has been replaced in the whole </w:t>
+      </w:r>
+      <w:r>
+        <w:rPr>
+          <w:rFonts w:ascii="Arial" w:eastAsia="Times New Roman" w:hAnsi="Arial" w:cs="Arial"/>
+          <w:color w:val="0A0A0A"/>
+          <w:sz w:val="24"/>
+          <w:szCs w:val="24"/>
+          <w:lang w:val="en"/>
+        </w:rPr>
+        <w:t>manuscript</w:t>
+      </w:r>
+      <w:r>
+        <w:rPr>
+          <w:rFonts w:ascii="Arial" w:eastAsia="Times New Roman" w:hAnsi="Arial" w:cs="Arial"/>
+          <w:color w:val="0A0A0A"/>
+          <w:sz w:val="24"/>
+          <w:szCs w:val="24"/>
+          <w:lang w:val="en"/>
+        </w:rPr>
+        <w:t xml:space="preserve"> to its relative position to the machinery crossing (+M/-M).</w:t>
+      </w:r>
+    </w:p>
+    <w:p>
+      <w:pPr>
+        <w:spacing w:before="100" w:beforeAutospacing="1" w:after="100" w:afterAutospacing="1" w:line="240" w:lineRule="auto"/>
+        <w:jc w:val="both"/>
+        <w:rPr>
+          <w:rFonts w:ascii="Arial" w:eastAsia="Times New Roman" w:hAnsi="Arial" w:cs="Arial"/>
+          <w:color w:val="0A0A0A"/>
+          <w:sz w:val="24"/>
+          <w:szCs w:val="24"/>
+          <w:lang w:val="en"/>
+        </w:rPr>
+      </w:pPr>
+      <w:r>
+        <w:rPr>
+          <w:rFonts w:ascii="Arial" w:eastAsia="Times New Roman" w:hAnsi="Arial" w:cs="Arial"/>
+          <w:color w:val="0A0A0A"/>
+          <w:sz w:val="24"/>
+          <w:szCs w:val="24"/>
+          <w:lang w:val="en"/>
+        </w:rPr>
         <w:t>In my opinion “Soil water pressure” should be presented as negative values (suction)</w:t>
       </w:r>
+      <w:r>
+        <w:rPr>
+          <w:rFonts w:ascii="Arial" w:eastAsia="Times New Roman" w:hAnsi="Arial" w:cs="Arial"/>
+          <w:color w:val="0A0A0A"/>
+          <w:sz w:val="24"/>
+          <w:szCs w:val="24"/>
+          <w:lang w:val="en"/>
+        </w:rPr>
+        <w:t>.</w:t>
+      </w:r>
     </w:p>
     <w:p>
       <w:pPr>
         <w:spacing w:before="100" w:beforeAutospacing="1" w:after="100" w:afterAutospacing="1" w:line="240" w:lineRule="auto"/>
-        <w:rPr>
-          <w:rFonts w:ascii="Arial" w:eastAsia="Times New Roman" w:hAnsi="Arial" w:cs="Arial"/>
-          <w:color w:val="0A0A0A"/>
-          <w:sz w:val="20"/>
-          <w:szCs w:val="20"/>
-        </w:rPr>
-      </w:pPr>
-      <w:r>
-        <w:rPr>
-          <w:rFonts w:ascii="Arial" w:eastAsia="Times New Roman" w:hAnsi="Arial" w:cs="Arial"/>
-          <w:color w:val="0A0A0A"/>
-          <w:sz w:val="20"/>
-          <w:szCs w:val="20"/>
+        <w:ind w:left="720"/>
+        <w:jc w:val="both"/>
+        <w:rPr>
+          <w:rFonts w:ascii="Arial" w:eastAsia="Times New Roman" w:hAnsi="Arial" w:cs="Arial"/>
+          <w:color w:val="0A0A0A"/>
+          <w:sz w:val="24"/>
+          <w:szCs w:val="24"/>
+          <w:lang w:val="en-US"/>
+        </w:rPr>
+      </w:pPr>
+      <w:r>
+        <w:rPr>
+          <w:rFonts w:ascii="Arial" w:eastAsia="Times New Roman" w:hAnsi="Arial" w:cs="Arial"/>
+          <w:color w:val="0A0A0A"/>
+          <w:sz w:val="24"/>
+          <w:szCs w:val="24"/>
           <w:lang w:val="en"/>
         </w:rPr>
+        <w:t>Dear reviewer, we agree with your comment. The term has been homogenized to suction throughout the text to avoid confusion.</w:t>
+      </w:r>
+    </w:p>
+    <w:p>
+      <w:pPr>
+        <w:spacing w:before="100" w:beforeAutospacing="1" w:after="100" w:afterAutospacing="1" w:line="240" w:lineRule="auto"/>
+        <w:jc w:val="both"/>
+        <w:rPr>
+          <w:rFonts w:ascii="Arial" w:eastAsia="Times New Roman" w:hAnsi="Arial" w:cs="Arial"/>
+          <w:color w:val="0A0A0A"/>
+          <w:sz w:val="24"/>
+          <w:szCs w:val="24"/>
+          <w:lang w:val="en"/>
+        </w:rPr>
+      </w:pPr>
+      <w:r>
+        <w:rPr>
+          <w:rFonts w:ascii="Arial" w:eastAsia="Times New Roman" w:hAnsi="Arial" w:cs="Arial"/>
+          <w:color w:val="0A0A0A"/>
+          <w:sz w:val="24"/>
+          <w:szCs w:val="24"/>
+          <w:lang w:val="en"/>
+        </w:rPr>
         <w:t>When you citated paper whit 3 and mor authors please use Author et al. (for example lines 312, 331 and more, please check this).</w:t>
       </w:r>
     </w:p>
     <w:p>
       <w:pPr>
         <w:spacing w:before="100" w:beforeAutospacing="1" w:after="100" w:afterAutospacing="1" w:line="240" w:lineRule="auto"/>
-        <w:rPr>
-          <w:rFonts w:ascii="Arial" w:eastAsia="Times New Roman" w:hAnsi="Arial" w:cs="Arial"/>
-          <w:color w:val="0A0A0A"/>
-          <w:sz w:val="20"/>
-          <w:szCs w:val="20"/>
-        </w:rPr>
-      </w:pPr>
-      <w:r>
-        <w:rPr>
-          <w:rFonts w:ascii="Arial" w:eastAsia="Times New Roman" w:hAnsi="Arial" w:cs="Arial"/>
-          <w:color w:val="0A0A0A"/>
-          <w:sz w:val="20"/>
-          <w:szCs w:val="20"/>
+        <w:jc w:val="both"/>
+        <w:rPr>
+          <w:rFonts w:ascii="Arial" w:eastAsia="Times New Roman" w:hAnsi="Arial" w:cs="Arial"/>
+          <w:color w:val="0A0A0A"/>
+          <w:sz w:val="24"/>
+          <w:szCs w:val="24"/>
+        </w:rPr>
+      </w:pPr>
+      <w:r>
+        <w:rPr>
+          <w:rFonts w:ascii="Arial" w:eastAsia="Times New Roman" w:hAnsi="Arial" w:cs="Arial"/>
+          <w:color w:val="0A0A0A"/>
+          <w:sz w:val="24"/>
+          <w:szCs w:val="24"/>
+          <w:lang w:val="en"/>
+        </w:rPr>
+        <w:tab/>
+        <w:t>The comment has been included.</w:t>
+      </w:r>
+    </w:p>
+    <w:p>
+      <w:pPr>
+        <w:spacing w:before="100" w:beforeAutospacing="1" w:after="100" w:afterAutospacing="1" w:line="240" w:lineRule="auto"/>
+        <w:jc w:val="both"/>
+        <w:rPr>
+          <w:rFonts w:ascii="Arial" w:eastAsia="Times New Roman" w:hAnsi="Arial" w:cs="Arial"/>
+          <w:color w:val="0A0A0A"/>
+          <w:sz w:val="24"/>
+          <w:szCs w:val="24"/>
+          <w:lang w:val="en-US"/>
+        </w:rPr>
+      </w:pPr>
+      <w:r>
+        <w:rPr>
+          <w:rFonts w:ascii="Arial" w:eastAsia="Times New Roman" w:hAnsi="Arial" w:cs="Arial"/>
+          <w:color w:val="0A0A0A"/>
+          <w:sz w:val="24"/>
+          <w:szCs w:val="24"/>
           <w:lang w:val="en-US"/>
         </w:rPr>
         <w:t xml:space="preserve">In Keywords instead of hydrophobicity please use </w:t>
       </w:r>
-      <w:bookmarkStart w:id="0" w:name="_Hlk114084422"/>
-      <w:r>
-        <w:rPr>
-          <w:rFonts w:ascii="Arial" w:eastAsia="Times New Roman" w:hAnsi="Arial" w:cs="Arial"/>
-          <w:color w:val="0A0A0A"/>
-          <w:sz w:val="20"/>
-          <w:szCs w:val="20"/>
+      <w:bookmarkStart w:id="1" w:name="_Hlk114084422"/>
+      <w:r>
+        <w:rPr>
+          <w:rFonts w:ascii="Arial" w:eastAsia="Times New Roman" w:hAnsi="Arial" w:cs="Arial"/>
+          <w:color w:val="0A0A0A"/>
+          <w:sz w:val="24"/>
+          <w:szCs w:val="24"/>
           <w:lang w:val="en-US"/>
         </w:rPr>
         <w:t>repellency index</w:t>
       </w:r>
-      <w:bookmarkEnd w:id="0"/>
+      <w:bookmarkEnd w:id="1"/>
+      <w:r>
+        <w:rPr>
+          <w:rFonts w:ascii="Arial" w:eastAsia="Times New Roman" w:hAnsi="Arial" w:cs="Arial"/>
+          <w:color w:val="0A0A0A"/>
+          <w:sz w:val="24"/>
+          <w:szCs w:val="24"/>
+          <w:lang w:val="en-US"/>
+        </w:rPr>
+        <w:t>.</w:t>
+      </w:r>
+    </w:p>
+    <w:p>
+      <w:pPr>
+        <w:spacing w:before="100" w:beforeAutospacing="1" w:after="100" w:afterAutospacing="1" w:line="240" w:lineRule="auto"/>
+        <w:ind w:firstLine="720"/>
+        <w:jc w:val="both"/>
+        <w:rPr>
+          <w:rFonts w:ascii="Arial" w:eastAsia="Times New Roman" w:hAnsi="Arial" w:cs="Arial"/>
+          <w:color w:val="0A0A0A"/>
+          <w:sz w:val="24"/>
+          <w:szCs w:val="24"/>
+        </w:rPr>
+      </w:pPr>
+      <w:r>
+        <w:rPr>
+          <w:rFonts w:ascii="Arial" w:eastAsia="Times New Roman" w:hAnsi="Arial" w:cs="Arial"/>
+          <w:color w:val="0A0A0A"/>
+          <w:sz w:val="24"/>
+          <w:szCs w:val="24"/>
+          <w:lang w:val="en"/>
+        </w:rPr>
+        <w:t>The comment has been included.</w:t>
+      </w:r>
     </w:p>
     <w:p>
       <w:pPr>
         <w:spacing w:after="0" w:line="240" w:lineRule="auto"/>
-        <w:rPr>
-          <w:rFonts w:ascii="Arial" w:eastAsia="Times New Roman" w:hAnsi="Arial" w:cs="Arial"/>
-          <w:color w:val="0A0A0A"/>
-          <w:sz w:val="20"/>
-          <w:szCs w:val="20"/>
+        <w:jc w:val="both"/>
+        <w:rPr>
+          <w:rFonts w:ascii="Arial" w:eastAsia="Times New Roman" w:hAnsi="Arial" w:cs="Arial"/>
+          <w:color w:val="0A0A0A"/>
+          <w:sz w:val="24"/>
+          <w:szCs w:val="24"/>
         </w:rPr>
       </w:pPr>
     </w:p>
     <w:p>
       <w:pPr>
         <w:spacing w:after="0" w:line="240" w:lineRule="auto"/>
-        <w:rPr>
-          <w:rFonts w:ascii="Arial" w:eastAsia="Times New Roman" w:hAnsi="Arial" w:cs="Arial"/>
-          <w:color w:val="0A0A0A"/>
-          <w:sz w:val="20"/>
-          <w:szCs w:val="20"/>
-        </w:rPr>
-      </w:pPr>
-      <w:r>
-        <w:rPr>
-          <w:rFonts w:ascii="Arial" w:eastAsia="Times New Roman" w:hAnsi="Arial" w:cs="Arial"/>
-          <w:color w:val="0A0A0A"/>
-          <w:sz w:val="20"/>
-          <w:szCs w:val="20"/>
+        <w:jc w:val="both"/>
+        <w:rPr>
+          <w:rFonts w:ascii="Arial" w:eastAsia="Times New Roman" w:hAnsi="Arial" w:cs="Arial"/>
+          <w:color w:val="0A0A0A"/>
+          <w:sz w:val="24"/>
+          <w:szCs w:val="24"/>
+        </w:rPr>
+      </w:pPr>
+      <w:r>
+        <w:rPr>
+          <w:rFonts w:ascii="Arial" w:eastAsia="Times New Roman" w:hAnsi="Arial" w:cs="Arial"/>
+          <w:color w:val="0A0A0A"/>
+          <w:sz w:val="24"/>
+          <w:szCs w:val="24"/>
         </w:rPr>
         <w:t>Submission Date</w:t>
       </w:r>
@@ -2069,19 +2530,20 @@
     <w:p>
       <w:pPr>
         <w:spacing w:after="0" w:line="240" w:lineRule="auto"/>
-        <w:rPr>
-          <w:rFonts w:ascii="Arial" w:eastAsia="Times New Roman" w:hAnsi="Arial" w:cs="Arial"/>
-          <w:color w:val="0A0A0A"/>
-          <w:sz w:val="20"/>
-          <w:szCs w:val="20"/>
-        </w:rPr>
-      </w:pPr>
-      <w:r>
-        <w:rPr>
-          <w:rFonts w:ascii="Arial" w:eastAsia="Times New Roman" w:hAnsi="Arial" w:cs="Arial"/>
-          <w:color w:val="0A0A0A"/>
-          <w:sz w:val="20"/>
-          <w:szCs w:val="20"/>
+        <w:jc w:val="both"/>
+        <w:rPr>
+          <w:rFonts w:ascii="Arial" w:eastAsia="Times New Roman" w:hAnsi="Arial" w:cs="Arial"/>
+          <w:color w:val="0A0A0A"/>
+          <w:sz w:val="24"/>
+          <w:szCs w:val="24"/>
+        </w:rPr>
+      </w:pPr>
+      <w:r>
+        <w:rPr>
+          <w:rFonts w:ascii="Arial" w:eastAsia="Times New Roman" w:hAnsi="Arial" w:cs="Arial"/>
+          <w:color w:val="0A0A0A"/>
+          <w:sz w:val="24"/>
+          <w:szCs w:val="24"/>
         </w:rPr>
         <w:t>25 August 2022</w:t>
       </w:r>
@@ -2089,19 +2551,20 @@
     <w:p>
       <w:pPr>
         <w:spacing w:after="0" w:line="240" w:lineRule="auto"/>
-        <w:rPr>
-          <w:rFonts w:ascii="Arial" w:eastAsia="Times New Roman" w:hAnsi="Arial" w:cs="Arial"/>
-          <w:color w:val="0A0A0A"/>
-          <w:sz w:val="20"/>
-          <w:szCs w:val="20"/>
-        </w:rPr>
-      </w:pPr>
-      <w:r>
-        <w:rPr>
-          <w:rFonts w:ascii="Arial" w:eastAsia="Times New Roman" w:hAnsi="Arial" w:cs="Arial"/>
-          <w:color w:val="0A0A0A"/>
-          <w:sz w:val="20"/>
-          <w:szCs w:val="20"/>
+        <w:jc w:val="both"/>
+        <w:rPr>
+          <w:rFonts w:ascii="Arial" w:eastAsia="Times New Roman" w:hAnsi="Arial" w:cs="Arial"/>
+          <w:color w:val="0A0A0A"/>
+          <w:sz w:val="24"/>
+          <w:szCs w:val="24"/>
+        </w:rPr>
+      </w:pPr>
+      <w:r>
+        <w:rPr>
+          <w:rFonts w:ascii="Arial" w:eastAsia="Times New Roman" w:hAnsi="Arial" w:cs="Arial"/>
+          <w:color w:val="0A0A0A"/>
+          <w:sz w:val="24"/>
+          <w:szCs w:val="24"/>
         </w:rPr>
         <w:t>Date of this review</w:t>
       </w:r>
@@ -2109,24 +2572,34 @@
     <w:p>
       <w:pPr>
         <w:spacing w:after="0" w:line="240" w:lineRule="auto"/>
-        <w:rPr>
-          <w:rFonts w:ascii="Arial" w:eastAsia="Times New Roman" w:hAnsi="Arial" w:cs="Arial"/>
-          <w:color w:val="0A0A0A"/>
-          <w:sz w:val="20"/>
-          <w:szCs w:val="20"/>
-        </w:rPr>
-      </w:pPr>
-      <w:r>
-        <w:rPr>
-          <w:rFonts w:ascii="Arial" w:eastAsia="Times New Roman" w:hAnsi="Arial" w:cs="Arial"/>
-          <w:color w:val="0A0A0A"/>
-          <w:sz w:val="20"/>
-          <w:szCs w:val="20"/>
+        <w:jc w:val="both"/>
+        <w:rPr>
+          <w:rFonts w:ascii="Arial" w:eastAsia="Times New Roman" w:hAnsi="Arial" w:cs="Arial"/>
+          <w:color w:val="0A0A0A"/>
+          <w:sz w:val="24"/>
+          <w:szCs w:val="24"/>
+        </w:rPr>
+      </w:pPr>
+      <w:r>
+        <w:rPr>
+          <w:rFonts w:ascii="Arial" w:eastAsia="Times New Roman" w:hAnsi="Arial" w:cs="Arial"/>
+          <w:color w:val="0A0A0A"/>
+          <w:sz w:val="24"/>
+          <w:szCs w:val="24"/>
         </w:rPr>
         <w:t>06 Sep 2022 23:25:45</w:t>
       </w:r>
     </w:p>
-    <w:p/>
+    <w:p>
+      <w:pPr>
+        <w:jc w:val="both"/>
+        <w:rPr>
+          <w:rFonts w:ascii="Arial" w:hAnsi="Arial" w:cs="Arial"/>
+          <w:sz w:val="24"/>
+          <w:szCs w:val="24"/>
+        </w:rPr>
+      </w:pPr>
+    </w:p>
     <w:sectPr>
       <w:pgSz w:w="11906" w:h="16838"/>
       <w:pgMar w:top="1440" w:right="1440" w:bottom="1440" w:left="1440" w:header="708" w:footer="708" w:gutter="0"/>

</xml_diff>